<commit_message>
Simple Bernoulli Experiment - Numpy
</commit_message>
<xml_diff>
--- a/Hotel Overbooking - Bernoulli Experiment.docx
+++ b/Hotel Overbooking - Bernoulli Experiment.docx
@@ -703,6 +703,1530 @@
           <w:szCs w:val="30"/>
         </w:rPr>
         <w:t>*.</w:t>
+      </w:r>
+    </w:p>
+    <w:p>
+      <w:pPr>
+        <w:pStyle w:val="Heading1"/>
+        <w:shd w:val="clear" w:color="auto" w:fill="FFFFFF"/>
+        <w:spacing w:before="0" w:line="312" w:lineRule="atLeast"/>
+        <w:jc w:val="center"/>
+        <w:rPr>
+          <w:rFonts w:ascii="ProximaNova" w:hAnsi="ProximaNova"/>
+          <w:caps/>
+          <w:color w:val="292E35"/>
+          <w:sz w:val="63"/>
+          <w:szCs w:val="63"/>
+        </w:rPr>
+      </w:pPr>
+      <w:r>
+        <w:rPr>
+          <w:rFonts w:ascii="ProximaNova" w:hAnsi="ProximaNova"/>
+          <w:b/>
+          <w:bCs/>
+          <w:caps/>
+          <w:color w:val="292E35"/>
+          <w:sz w:val="63"/>
+          <w:szCs w:val="63"/>
+        </w:rPr>
+        <w:t>THE BERNOULLI EXPERIMENT</w:t>
+      </w:r>
+    </w:p>
+    <w:p>
+      <w:pPr>
+        <w:rPr>
+          <w:rFonts w:ascii="Times New Roman" w:hAnsi="Times New Roman"/>
+          <w:sz w:val="24"/>
+          <w:szCs w:val="24"/>
+        </w:rPr>
+      </w:pPr>
+      <w:r>
+        <w:pict w14:anchorId="003647E7">
+          <v:rect id="_x0000_i1136" style="width:0;height:0" o:hrstd="t" o:hrnoshade="t" o:hr="t" fillcolor="#292e35" stroked="f"/>
+        </w:pict>
+      </w:r>
+      <w:r>
+        <w:rPr>
+          <w:rFonts w:ascii="ProximaNova" w:hAnsi="ProximaNova"/>
+          <w:color w:val="292E35"/>
+          <w:sz w:val="30"/>
+          <w:szCs w:val="30"/>
+        </w:rPr>
+        <w:t>A Bernoulli experiment is an experiment for which the probability a certain event occurs is </w:t>
+      </w:r>
+      <w:r>
+        <w:rPr>
+          <w:rFonts w:ascii="ProximaNova" w:hAnsi="ProximaNova"/>
+          <w:noProof/>
+          <w:color w:val="292E35"/>
+          <w:sz w:val="30"/>
+          <w:szCs w:val="30"/>
+        </w:rPr>
+        <mc:AlternateContent>
+          <mc:Choice Requires="wps">
+            <w:drawing>
+              <wp:inline distT="0" distB="0" distL="0" distR="0" wp14:anchorId="386C3414" wp14:editId="1023E572">
+                <wp:extent cx="304800" cy="304800"/>
+                <wp:effectExtent l="0" t="0" r="0" b="0"/>
+                <wp:docPr id="57" name="Rectangle 57"/>
+                <wp:cNvGraphicFramePr>
+                  <a:graphicFrameLocks xmlns:a="http://schemas.openxmlformats.org/drawingml/2006/main" noChangeAspect="1"/>
+                </wp:cNvGraphicFramePr>
+                <a:graphic xmlns:a="http://schemas.openxmlformats.org/drawingml/2006/main">
+                  <a:graphicData uri="http://schemas.microsoft.com/office/word/2010/wordprocessingShape">
+                    <wps:wsp>
+                      <wps:cNvSpPr>
+                        <a:spLocks noChangeAspect="1" noChangeArrowheads="1"/>
+                      </wps:cNvSpPr>
+                      <wps:spPr bwMode="auto">
+                        <a:xfrm>
+                          <a:off x="0" y="0"/>
+                          <a:ext cx="304800" cy="304800"/>
+                        </a:xfrm>
+                        <a:prstGeom prst="rect">
+                          <a:avLst/>
+                        </a:prstGeom>
+                        <a:noFill/>
+                        <a:ln>
+                          <a:noFill/>
+                        </a:ln>
+                        <a:extLst>
+                          <a:ext uri="{909E8E84-426E-40DD-AFC4-6F175D3DCCD1}">
+                            <a14:hiddenFill xmlns:a14="http://schemas.microsoft.com/office/drawing/2010/main">
+                              <a:solidFill>
+                                <a:srgbClr val="FFFFFF"/>
+                              </a:solidFill>
+                            </a14:hiddenFill>
+                          </a:ext>
+                          <a:ext uri="{91240B29-F687-4F45-9708-019B960494DF}">
+                            <a14:hiddenLine xmlns:a14="http://schemas.microsoft.com/office/drawing/2010/main" w="9525">
+                              <a:solidFill>
+                                <a:srgbClr val="000000"/>
+                              </a:solidFill>
+                              <a:miter lim="800000"/>
+                              <a:headEnd/>
+                              <a:tailEnd/>
+                            </a14:hiddenLine>
+                          </a:ext>
+                        </a:extLst>
+                      </wps:spPr>
+                      <wps:bodyPr rot="0" vert="horz" wrap="square" lIns="91440" tIns="45720" rIns="91440" bIns="45720" anchor="t" anchorCtr="0" upright="1">
+                        <a:noAutofit/>
+                      </wps:bodyPr>
+                    </wps:wsp>
+                  </a:graphicData>
+                </a:graphic>
+              </wp:inline>
+            </w:drawing>
+          </mc:Choice>
+          <mc:Fallback>
+            <w:pict>
+              <v:rect w14:anchorId="61B4588B" id="Rectangle 57" o:spid="_x0000_s1026" style="width:24pt;height:24pt;visibility:visible;mso-wrap-style:square;mso-left-percent:-10001;mso-top-percent:-10001;mso-position-horizontal:absolute;mso-position-horizontal-relative:char;mso-position-vertical:absolute;mso-position-vertical-relative:line;mso-left-percent:-10001;mso-top-percent:-10001;v-text-anchor:top" o:gfxdata="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" filled="f" stroked="f">
+                <o:lock v:ext="edit" aspectratio="t"/>
+                <w10:anchorlock/>
+              </v:rect>
+            </w:pict>
+          </mc:Fallback>
+        </mc:AlternateContent>
+      </w:r>
+      <w:r>
+        <w:rPr>
+          <w:rFonts w:ascii="ProximaNova" w:hAnsi="ProximaNova"/>
+          <w:color w:val="292E35"/>
+          <w:sz w:val="30"/>
+          <w:szCs w:val="30"/>
+        </w:rPr>
+        <w:t> or </w:t>
+      </w:r>
+      <w:r>
+        <w:rPr>
+          <w:rFonts w:ascii="ProximaNova" w:hAnsi="ProximaNova"/>
+          <w:noProof/>
+          <w:color w:val="292E35"/>
+          <w:sz w:val="30"/>
+          <w:szCs w:val="30"/>
+        </w:rPr>
+        <mc:AlternateContent>
+          <mc:Choice Requires="wps">
+            <w:drawing>
+              <wp:inline distT="0" distB="0" distL="0" distR="0" wp14:anchorId="2A16C32D" wp14:editId="6600624F">
+                <wp:extent cx="304800" cy="304800"/>
+                <wp:effectExtent l="0" t="0" r="0" b="0"/>
+                <wp:docPr id="56" name="Rectangle 56"/>
+                <wp:cNvGraphicFramePr>
+                  <a:graphicFrameLocks xmlns:a="http://schemas.openxmlformats.org/drawingml/2006/main" noChangeAspect="1"/>
+                </wp:cNvGraphicFramePr>
+                <a:graphic xmlns:a="http://schemas.openxmlformats.org/drawingml/2006/main">
+                  <a:graphicData uri="http://schemas.microsoft.com/office/word/2010/wordprocessingShape">
+                    <wps:wsp>
+                      <wps:cNvSpPr>
+                        <a:spLocks noChangeAspect="1" noChangeArrowheads="1"/>
+                      </wps:cNvSpPr>
+                      <wps:spPr bwMode="auto">
+                        <a:xfrm>
+                          <a:off x="0" y="0"/>
+                          <a:ext cx="304800" cy="304800"/>
+                        </a:xfrm>
+                        <a:prstGeom prst="rect">
+                          <a:avLst/>
+                        </a:prstGeom>
+                        <a:noFill/>
+                        <a:ln>
+                          <a:noFill/>
+                        </a:ln>
+                        <a:extLst>
+                          <a:ext uri="{909E8E84-426E-40DD-AFC4-6F175D3DCCD1}">
+                            <a14:hiddenFill xmlns:a14="http://schemas.microsoft.com/office/drawing/2010/main">
+                              <a:solidFill>
+                                <a:srgbClr val="FFFFFF"/>
+                              </a:solidFill>
+                            </a14:hiddenFill>
+                          </a:ext>
+                          <a:ext uri="{91240B29-F687-4F45-9708-019B960494DF}">
+                            <a14:hiddenLine xmlns:a14="http://schemas.microsoft.com/office/drawing/2010/main" w="9525">
+                              <a:solidFill>
+                                <a:srgbClr val="000000"/>
+                              </a:solidFill>
+                              <a:miter lim="800000"/>
+                              <a:headEnd/>
+                              <a:tailEnd/>
+                            </a14:hiddenLine>
+                          </a:ext>
+                        </a:extLst>
+                      </wps:spPr>
+                      <wps:bodyPr rot="0" vert="horz" wrap="square" lIns="91440" tIns="45720" rIns="91440" bIns="45720" anchor="t" anchorCtr="0" upright="1">
+                        <a:noAutofit/>
+                      </wps:bodyPr>
+                    </wps:wsp>
+                  </a:graphicData>
+                </a:graphic>
+              </wp:inline>
+            </w:drawing>
+          </mc:Choice>
+          <mc:Fallback>
+            <w:pict>
+              <v:rect w14:anchorId="23DB232D" id="Rectangle 56" o:spid="_x0000_s1026" style="width:24pt;height:24pt;visibility:visible;mso-wrap-style:square;mso-left-percent:-10001;mso-top-percent:-10001;mso-position-horizontal:absolute;mso-position-horizontal-relative:char;mso-position-vertical:absolute;mso-position-vertical-relative:line;mso-left-percent:-10001;mso-top-percent:-10001;v-text-anchor:top" o:gfxdata="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" filled="f" stroked="f">
+                <o:lock v:ext="edit" aspectratio="t"/>
+                <w10:anchorlock/>
+              </v:rect>
+            </w:pict>
+          </mc:Fallback>
+        </mc:AlternateContent>
+      </w:r>
+      <w:r>
+        <w:rPr>
+          <w:rFonts w:ascii="ProximaNova" w:hAnsi="ProximaNova"/>
+          <w:color w:val="292E35"/>
+          <w:sz w:val="30"/>
+          <w:szCs w:val="30"/>
+        </w:rPr>
+        <w:t>; or in other words, the event has two possible outcomes: one event occurring with probability </w:t>
+      </w:r>
+      <w:r>
+        <w:rPr>
+          <w:rFonts w:ascii="ProximaNova" w:hAnsi="ProximaNova"/>
+          <w:noProof/>
+          <w:color w:val="292E35"/>
+          <w:sz w:val="30"/>
+          <w:szCs w:val="30"/>
+        </w:rPr>
+        <mc:AlternateContent>
+          <mc:Choice Requires="wps">
+            <w:drawing>
+              <wp:inline distT="0" distB="0" distL="0" distR="0" wp14:anchorId="464A5C01" wp14:editId="47F54C2B">
+                <wp:extent cx="304800" cy="304800"/>
+                <wp:effectExtent l="0" t="0" r="0" b="0"/>
+                <wp:docPr id="55" name="Rectangle 55"/>
+                <wp:cNvGraphicFramePr>
+                  <a:graphicFrameLocks xmlns:a="http://schemas.openxmlformats.org/drawingml/2006/main" noChangeAspect="1"/>
+                </wp:cNvGraphicFramePr>
+                <a:graphic xmlns:a="http://schemas.openxmlformats.org/drawingml/2006/main">
+                  <a:graphicData uri="http://schemas.microsoft.com/office/word/2010/wordprocessingShape">
+                    <wps:wsp>
+                      <wps:cNvSpPr>
+                        <a:spLocks noChangeAspect="1" noChangeArrowheads="1"/>
+                      </wps:cNvSpPr>
+                      <wps:spPr bwMode="auto">
+                        <a:xfrm>
+                          <a:off x="0" y="0"/>
+                          <a:ext cx="304800" cy="304800"/>
+                        </a:xfrm>
+                        <a:prstGeom prst="rect">
+                          <a:avLst/>
+                        </a:prstGeom>
+                        <a:noFill/>
+                        <a:ln>
+                          <a:noFill/>
+                        </a:ln>
+                        <a:extLst>
+                          <a:ext uri="{909E8E84-426E-40DD-AFC4-6F175D3DCCD1}">
+                            <a14:hiddenFill xmlns:a14="http://schemas.microsoft.com/office/drawing/2010/main">
+                              <a:solidFill>
+                                <a:srgbClr val="FFFFFF"/>
+                              </a:solidFill>
+                            </a14:hiddenFill>
+                          </a:ext>
+                          <a:ext uri="{91240B29-F687-4F45-9708-019B960494DF}">
+                            <a14:hiddenLine xmlns:a14="http://schemas.microsoft.com/office/drawing/2010/main" w="9525">
+                              <a:solidFill>
+                                <a:srgbClr val="000000"/>
+                              </a:solidFill>
+                              <a:miter lim="800000"/>
+                              <a:headEnd/>
+                              <a:tailEnd/>
+                            </a14:hiddenLine>
+                          </a:ext>
+                        </a:extLst>
+                      </wps:spPr>
+                      <wps:bodyPr rot="0" vert="horz" wrap="square" lIns="91440" tIns="45720" rIns="91440" bIns="45720" anchor="t" anchorCtr="0" upright="1">
+                        <a:noAutofit/>
+                      </wps:bodyPr>
+                    </wps:wsp>
+                  </a:graphicData>
+                </a:graphic>
+              </wp:inline>
+            </w:drawing>
+          </mc:Choice>
+          <mc:Fallback>
+            <w:pict>
+              <v:rect w14:anchorId="2676DC32" id="Rectangle 55" o:spid="_x0000_s1026" style="width:24pt;height:24pt;visibility:visible;mso-wrap-style:square;mso-left-percent:-10001;mso-top-percent:-10001;mso-position-horizontal:absolute;mso-position-horizontal-relative:char;mso-position-vertical:absolute;mso-position-vertical-relative:line;mso-left-percent:-10001;mso-top-percent:-10001;v-text-anchor:top" o:gfxdata="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" filled="f" stroked="f">
+                <o:lock v:ext="edit" aspectratio="t"/>
+                <w10:anchorlock/>
+              </v:rect>
+            </w:pict>
+          </mc:Fallback>
+        </mc:AlternateContent>
+      </w:r>
+      <w:r>
+        <w:rPr>
+          <w:rFonts w:ascii="ProximaNova" w:hAnsi="ProximaNova"/>
+          <w:color w:val="292E35"/>
+          <w:sz w:val="30"/>
+          <w:szCs w:val="30"/>
+        </w:rPr>
+        <w:t> and the other one with probability </w:t>
+      </w:r>
+      <w:r>
+        <w:rPr>
+          <w:rFonts w:ascii="ProximaNova" w:hAnsi="ProximaNova"/>
+          <w:noProof/>
+          <w:color w:val="292E35"/>
+          <w:sz w:val="30"/>
+          <w:szCs w:val="30"/>
+        </w:rPr>
+        <mc:AlternateContent>
+          <mc:Choice Requires="wps">
+            <w:drawing>
+              <wp:inline distT="0" distB="0" distL="0" distR="0" wp14:anchorId="2DB87738" wp14:editId="25383DCA">
+                <wp:extent cx="304800" cy="304800"/>
+                <wp:effectExtent l="0" t="0" r="0" b="0"/>
+                <wp:docPr id="54" name="Rectangle 54"/>
+                <wp:cNvGraphicFramePr>
+                  <a:graphicFrameLocks xmlns:a="http://schemas.openxmlformats.org/drawingml/2006/main" noChangeAspect="1"/>
+                </wp:cNvGraphicFramePr>
+                <a:graphic xmlns:a="http://schemas.openxmlformats.org/drawingml/2006/main">
+                  <a:graphicData uri="http://schemas.microsoft.com/office/word/2010/wordprocessingShape">
+                    <wps:wsp>
+                      <wps:cNvSpPr>
+                        <a:spLocks noChangeAspect="1" noChangeArrowheads="1"/>
+                      </wps:cNvSpPr>
+                      <wps:spPr bwMode="auto">
+                        <a:xfrm>
+                          <a:off x="0" y="0"/>
+                          <a:ext cx="304800" cy="304800"/>
+                        </a:xfrm>
+                        <a:prstGeom prst="rect">
+                          <a:avLst/>
+                        </a:prstGeom>
+                        <a:noFill/>
+                        <a:ln>
+                          <a:noFill/>
+                        </a:ln>
+                        <a:extLst>
+                          <a:ext uri="{909E8E84-426E-40DD-AFC4-6F175D3DCCD1}">
+                            <a14:hiddenFill xmlns:a14="http://schemas.microsoft.com/office/drawing/2010/main">
+                              <a:solidFill>
+                                <a:srgbClr val="FFFFFF"/>
+                              </a:solidFill>
+                            </a14:hiddenFill>
+                          </a:ext>
+                          <a:ext uri="{91240B29-F687-4F45-9708-019B960494DF}">
+                            <a14:hiddenLine xmlns:a14="http://schemas.microsoft.com/office/drawing/2010/main" w="9525">
+                              <a:solidFill>
+                                <a:srgbClr val="000000"/>
+                              </a:solidFill>
+                              <a:miter lim="800000"/>
+                              <a:headEnd/>
+                              <a:tailEnd/>
+                            </a14:hiddenLine>
+                          </a:ext>
+                        </a:extLst>
+                      </wps:spPr>
+                      <wps:bodyPr rot="0" vert="horz" wrap="square" lIns="91440" tIns="45720" rIns="91440" bIns="45720" anchor="t" anchorCtr="0" upright="1">
+                        <a:noAutofit/>
+                      </wps:bodyPr>
+                    </wps:wsp>
+                  </a:graphicData>
+                </a:graphic>
+              </wp:inline>
+            </w:drawing>
+          </mc:Choice>
+          <mc:Fallback>
+            <w:pict>
+              <v:rect w14:anchorId="6D321562" id="Rectangle 54" o:spid="_x0000_s1026" style="width:24pt;height:24pt;visibility:visible;mso-wrap-style:square;mso-left-percent:-10001;mso-top-percent:-10001;mso-position-horizontal:absolute;mso-position-horizontal-relative:char;mso-position-vertical:absolute;mso-position-vertical-relative:line;mso-left-percent:-10001;mso-top-percent:-10001;v-text-anchor:top" o:gfxdata="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" filled="f" stroked="f">
+                <o:lock v:ext="edit" aspectratio="t"/>
+                <w10:anchorlock/>
+              </v:rect>
+            </w:pict>
+          </mc:Fallback>
+        </mc:AlternateContent>
+      </w:r>
+      <w:r>
+        <w:rPr>
+          <w:rFonts w:ascii="ProximaNova" w:hAnsi="ProximaNova"/>
+          <w:color w:val="292E35"/>
+          <w:sz w:val="30"/>
+          <w:szCs w:val="30"/>
+        </w:rPr>
+        <w:t>.</w:t>
+      </w:r>
+    </w:p>
+    <w:p>
+      <w:pPr>
+        <w:pStyle w:val="NormalWeb"/>
+        <w:spacing w:before="0" w:beforeAutospacing="0" w:after="0" w:afterAutospacing="0" w:line="312" w:lineRule="atLeast"/>
+        <w:rPr>
+          <w:rFonts w:ascii="Georgia" w:hAnsi="Georgia"/>
+          <w:color w:val="292E35"/>
+          <w:sz w:val="30"/>
+          <w:szCs w:val="30"/>
+        </w:rPr>
+      </w:pPr>
+      <w:r>
+        <w:rPr>
+          <w:rStyle w:val="Strong"/>
+          <w:rFonts w:ascii="Georgia" w:eastAsiaTheme="majorEastAsia" w:hAnsi="Georgia"/>
+          <w:color w:val="292E35"/>
+          <w:sz w:val="30"/>
+          <w:szCs w:val="30"/>
+        </w:rPr>
+        <w:t>EXAMPLE 1</w:t>
+      </w:r>
+      <w:r>
+        <w:rPr>
+          <w:rFonts w:ascii="Georgia" w:hAnsi="Georgia"/>
+          <w:color w:val="292E35"/>
+          <w:sz w:val="30"/>
+          <w:szCs w:val="30"/>
+        </w:rPr>
+        <w:t xml:space="preserve">: A </w:t>
+      </w:r>
+      <w:proofErr w:type="spellStart"/>
+      <w:r>
+        <w:rPr>
+          <w:rFonts w:ascii="Georgia" w:hAnsi="Georgia"/>
+          <w:color w:val="292E35"/>
+          <w:sz w:val="30"/>
+          <w:szCs w:val="30"/>
+        </w:rPr>
+        <w:t>classical</w:t>
+      </w:r>
+      <w:proofErr w:type="spellEnd"/>
+      <w:r>
+        <w:rPr>
+          <w:rFonts w:ascii="Georgia" w:hAnsi="Georgia"/>
+          <w:color w:val="292E35"/>
+          <w:sz w:val="30"/>
+          <w:szCs w:val="30"/>
+        </w:rPr>
+        <w:t xml:space="preserve"> example of the Bernoulli experiment is flipping a coin. When flipping a coin, </w:t>
+      </w:r>
+      <w:r>
+        <w:rPr>
+          <w:rFonts w:ascii="Georgia" w:hAnsi="Georgia"/>
+          <w:noProof/>
+          <w:color w:val="292E35"/>
+          <w:sz w:val="30"/>
+          <w:szCs w:val="30"/>
+        </w:rPr>
+        <mc:AlternateContent>
+          <mc:Choice Requires="wps">
+            <w:drawing>
+              <wp:inline distT="0" distB="0" distL="0" distR="0" wp14:anchorId="18C2658E" wp14:editId="36879370">
+                <wp:extent cx="304800" cy="304800"/>
+                <wp:effectExtent l="0" t="0" r="0" b="0"/>
+                <wp:docPr id="53" name="Rectangle 53"/>
+                <wp:cNvGraphicFramePr>
+                  <a:graphicFrameLocks xmlns:a="http://schemas.openxmlformats.org/drawingml/2006/main" noChangeAspect="1"/>
+                </wp:cNvGraphicFramePr>
+                <a:graphic xmlns:a="http://schemas.openxmlformats.org/drawingml/2006/main">
+                  <a:graphicData uri="http://schemas.microsoft.com/office/word/2010/wordprocessingShape">
+                    <wps:wsp>
+                      <wps:cNvSpPr>
+                        <a:spLocks noChangeAspect="1" noChangeArrowheads="1"/>
+                      </wps:cNvSpPr>
+                      <wps:spPr bwMode="auto">
+                        <a:xfrm>
+                          <a:off x="0" y="0"/>
+                          <a:ext cx="304800" cy="304800"/>
+                        </a:xfrm>
+                        <a:prstGeom prst="rect">
+                          <a:avLst/>
+                        </a:prstGeom>
+                        <a:noFill/>
+                        <a:ln>
+                          <a:noFill/>
+                        </a:ln>
+                        <a:extLst>
+                          <a:ext uri="{909E8E84-426E-40DD-AFC4-6F175D3DCCD1}">
+                            <a14:hiddenFill xmlns:a14="http://schemas.microsoft.com/office/drawing/2010/main">
+                              <a:solidFill>
+                                <a:srgbClr val="FFFFFF"/>
+                              </a:solidFill>
+                            </a14:hiddenFill>
+                          </a:ext>
+                          <a:ext uri="{91240B29-F687-4F45-9708-019B960494DF}">
+                            <a14:hiddenLine xmlns:a14="http://schemas.microsoft.com/office/drawing/2010/main" w="9525">
+                              <a:solidFill>
+                                <a:srgbClr val="000000"/>
+                              </a:solidFill>
+                              <a:miter lim="800000"/>
+                              <a:headEnd/>
+                              <a:tailEnd/>
+                            </a14:hiddenLine>
+                          </a:ext>
+                        </a:extLst>
+                      </wps:spPr>
+                      <wps:bodyPr rot="0" vert="horz" wrap="square" lIns="91440" tIns="45720" rIns="91440" bIns="45720" anchor="t" anchorCtr="0" upright="1">
+                        <a:noAutofit/>
+                      </wps:bodyPr>
+                    </wps:wsp>
+                  </a:graphicData>
+                </a:graphic>
+              </wp:inline>
+            </w:drawing>
+          </mc:Choice>
+          <mc:Fallback>
+            <w:pict>
+              <v:rect w14:anchorId="056890D6" id="Rectangle 53" o:spid="_x0000_s1026" style="width:24pt;height:24pt;visibility:visible;mso-wrap-style:square;mso-left-percent:-10001;mso-top-percent:-10001;mso-position-horizontal:absolute;mso-position-horizontal-relative:char;mso-position-vertical:absolute;mso-position-vertical-relative:line;mso-left-percent:-10001;mso-top-percent:-10001;v-text-anchor:top" o:gfxdata="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" filled="f" stroked="f">
+                <o:lock v:ext="edit" aspectratio="t"/>
+                <w10:anchorlock/>
+              </v:rect>
+            </w:pict>
+          </mc:Fallback>
+        </mc:AlternateContent>
+      </w:r>
+      <w:r>
+        <w:rPr>
+          <w:rFonts w:ascii="Georgia" w:hAnsi="Georgia"/>
+          <w:color w:val="292E35"/>
+          <w:sz w:val="30"/>
+          <w:szCs w:val="30"/>
+        </w:rPr>
+        <w:t> is equal to 0.5, and the probability of heads is 0.5, as well as the probability of tails, which is the other possible event, is </w:t>
+      </w:r>
+      <w:r>
+        <w:rPr>
+          <w:rFonts w:ascii="Georgia" w:hAnsi="Georgia"/>
+          <w:noProof/>
+          <w:color w:val="292E35"/>
+          <w:sz w:val="30"/>
+          <w:szCs w:val="30"/>
+        </w:rPr>
+        <mc:AlternateContent>
+          <mc:Choice Requires="wps">
+            <w:drawing>
+              <wp:inline distT="0" distB="0" distL="0" distR="0" wp14:anchorId="74BEB3A0" wp14:editId="33AC5A18">
+                <wp:extent cx="304800" cy="304800"/>
+                <wp:effectExtent l="0" t="0" r="0" b="0"/>
+                <wp:docPr id="52" name="Rectangle 52"/>
+                <wp:cNvGraphicFramePr>
+                  <a:graphicFrameLocks xmlns:a="http://schemas.openxmlformats.org/drawingml/2006/main" noChangeAspect="1"/>
+                </wp:cNvGraphicFramePr>
+                <a:graphic xmlns:a="http://schemas.openxmlformats.org/drawingml/2006/main">
+                  <a:graphicData uri="http://schemas.microsoft.com/office/word/2010/wordprocessingShape">
+                    <wps:wsp>
+                      <wps:cNvSpPr>
+                        <a:spLocks noChangeAspect="1" noChangeArrowheads="1"/>
+                      </wps:cNvSpPr>
+                      <wps:spPr bwMode="auto">
+                        <a:xfrm>
+                          <a:off x="0" y="0"/>
+                          <a:ext cx="304800" cy="304800"/>
+                        </a:xfrm>
+                        <a:prstGeom prst="rect">
+                          <a:avLst/>
+                        </a:prstGeom>
+                        <a:noFill/>
+                        <a:ln>
+                          <a:noFill/>
+                        </a:ln>
+                        <a:extLst>
+                          <a:ext uri="{909E8E84-426E-40DD-AFC4-6F175D3DCCD1}">
+                            <a14:hiddenFill xmlns:a14="http://schemas.microsoft.com/office/drawing/2010/main">
+                              <a:solidFill>
+                                <a:srgbClr val="FFFFFF"/>
+                              </a:solidFill>
+                            </a14:hiddenFill>
+                          </a:ext>
+                          <a:ext uri="{91240B29-F687-4F45-9708-019B960494DF}">
+                            <a14:hiddenLine xmlns:a14="http://schemas.microsoft.com/office/drawing/2010/main" w="9525">
+                              <a:solidFill>
+                                <a:srgbClr val="000000"/>
+                              </a:solidFill>
+                              <a:miter lim="800000"/>
+                              <a:headEnd/>
+                              <a:tailEnd/>
+                            </a14:hiddenLine>
+                          </a:ext>
+                        </a:extLst>
+                      </wps:spPr>
+                      <wps:bodyPr rot="0" vert="horz" wrap="square" lIns="91440" tIns="45720" rIns="91440" bIns="45720" anchor="t" anchorCtr="0" upright="1">
+                        <a:noAutofit/>
+                      </wps:bodyPr>
+                    </wps:wsp>
+                  </a:graphicData>
+                </a:graphic>
+              </wp:inline>
+            </w:drawing>
+          </mc:Choice>
+          <mc:Fallback>
+            <w:pict>
+              <v:rect w14:anchorId="7C928396" id="Rectangle 52" o:spid="_x0000_s1026" style="width:24pt;height:24pt;visibility:visible;mso-wrap-style:square;mso-left-percent:-10001;mso-top-percent:-10001;mso-position-horizontal:absolute;mso-position-horizontal-relative:char;mso-position-vertical:absolute;mso-position-vertical-relative:line;mso-left-percent:-10001;mso-top-percent:-10001;v-text-anchor:top" o:gfxdata="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" filled="f" stroked="f">
+                <o:lock v:ext="edit" aspectratio="t"/>
+                <w10:anchorlock/>
+              </v:rect>
+            </w:pict>
+          </mc:Fallback>
+        </mc:AlternateContent>
+      </w:r>
+      <w:r>
+        <w:rPr>
+          <w:rFonts w:ascii="Georgia" w:hAnsi="Georgia"/>
+          <w:color w:val="292E35"/>
+          <w:sz w:val="30"/>
+          <w:szCs w:val="30"/>
+        </w:rPr>
+        <w:t>.</w:t>
+      </w:r>
+    </w:p>
+    <w:p>
+      <w:pPr>
+        <w:pStyle w:val="NormalWeb"/>
+        <w:spacing w:before="0" w:beforeAutospacing="0" w:after="0" w:afterAutospacing="0" w:line="312" w:lineRule="atLeast"/>
+        <w:rPr>
+          <w:rFonts w:ascii="Georgia" w:hAnsi="Georgia"/>
+          <w:color w:val="292E35"/>
+          <w:sz w:val="30"/>
+          <w:szCs w:val="30"/>
+        </w:rPr>
+      </w:pPr>
+      <w:r>
+        <w:rPr>
+          <w:rStyle w:val="Strong"/>
+          <w:rFonts w:ascii="Georgia" w:eastAsiaTheme="majorEastAsia" w:hAnsi="Georgia"/>
+          <w:color w:val="292E35"/>
+          <w:sz w:val="30"/>
+          <w:szCs w:val="30"/>
+        </w:rPr>
+        <w:t>EXAMPLE 2</w:t>
+      </w:r>
+      <w:r>
+        <w:rPr>
+          <w:rFonts w:ascii="Georgia" w:hAnsi="Georgia"/>
+          <w:color w:val="292E35"/>
+          <w:sz w:val="30"/>
+          <w:szCs w:val="30"/>
+        </w:rPr>
+        <w:t>: The probability of scoring a point when being granted a penalty kick in soccer is 0.8. In this case the Bernoulli experiment is whether someone scores or not: </w:t>
+      </w:r>
+      <w:r>
+        <w:rPr>
+          <w:rFonts w:ascii="Georgia" w:hAnsi="Georgia"/>
+          <w:noProof/>
+          <w:color w:val="292E35"/>
+          <w:sz w:val="30"/>
+          <w:szCs w:val="30"/>
+        </w:rPr>
+        <mc:AlternateContent>
+          <mc:Choice Requires="wps">
+            <w:drawing>
+              <wp:inline distT="0" distB="0" distL="0" distR="0" wp14:anchorId="52FE066C" wp14:editId="1D979B18">
+                <wp:extent cx="304800" cy="304800"/>
+                <wp:effectExtent l="0" t="0" r="0" b="0"/>
+                <wp:docPr id="51" name="Rectangle 51"/>
+                <wp:cNvGraphicFramePr>
+                  <a:graphicFrameLocks xmlns:a="http://schemas.openxmlformats.org/drawingml/2006/main" noChangeAspect="1"/>
+                </wp:cNvGraphicFramePr>
+                <a:graphic xmlns:a="http://schemas.openxmlformats.org/drawingml/2006/main">
+                  <a:graphicData uri="http://schemas.microsoft.com/office/word/2010/wordprocessingShape">
+                    <wps:wsp>
+                      <wps:cNvSpPr>
+                        <a:spLocks noChangeAspect="1" noChangeArrowheads="1"/>
+                      </wps:cNvSpPr>
+                      <wps:spPr bwMode="auto">
+                        <a:xfrm>
+                          <a:off x="0" y="0"/>
+                          <a:ext cx="304800" cy="304800"/>
+                        </a:xfrm>
+                        <a:prstGeom prst="rect">
+                          <a:avLst/>
+                        </a:prstGeom>
+                        <a:noFill/>
+                        <a:ln>
+                          <a:noFill/>
+                        </a:ln>
+                        <a:extLst>
+                          <a:ext uri="{909E8E84-426E-40DD-AFC4-6F175D3DCCD1}">
+                            <a14:hiddenFill xmlns:a14="http://schemas.microsoft.com/office/drawing/2010/main">
+                              <a:solidFill>
+                                <a:srgbClr val="FFFFFF"/>
+                              </a:solidFill>
+                            </a14:hiddenFill>
+                          </a:ext>
+                          <a:ext uri="{91240B29-F687-4F45-9708-019B960494DF}">
+                            <a14:hiddenLine xmlns:a14="http://schemas.microsoft.com/office/drawing/2010/main" w="9525">
+                              <a:solidFill>
+                                <a:srgbClr val="000000"/>
+                              </a:solidFill>
+                              <a:miter lim="800000"/>
+                              <a:headEnd/>
+                              <a:tailEnd/>
+                            </a14:hiddenLine>
+                          </a:ext>
+                        </a:extLst>
+                      </wps:spPr>
+                      <wps:bodyPr rot="0" vert="horz" wrap="square" lIns="91440" tIns="45720" rIns="91440" bIns="45720" anchor="t" anchorCtr="0" upright="1">
+                        <a:noAutofit/>
+                      </wps:bodyPr>
+                    </wps:wsp>
+                  </a:graphicData>
+                </a:graphic>
+              </wp:inline>
+            </w:drawing>
+          </mc:Choice>
+          <mc:Fallback>
+            <w:pict>
+              <v:rect w14:anchorId="3438DFE1" id="Rectangle 51" o:spid="_x0000_s1026" style="width:24pt;height:24pt;visibility:visible;mso-wrap-style:square;mso-left-percent:-10001;mso-top-percent:-10001;mso-position-horizontal:absolute;mso-position-horizontal-relative:char;mso-position-vertical:absolute;mso-position-vertical-relative:line;mso-left-percent:-10001;mso-top-percent:-10001;v-text-anchor:top" o:gfxdata="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" filled="f" stroked="f">
+                <o:lock v:ext="edit" aspectratio="t"/>
+                <w10:anchorlock/>
+              </v:rect>
+            </w:pict>
+          </mc:Fallback>
+        </mc:AlternateContent>
+      </w:r>
+      <w:r>
+        <w:rPr>
+          <w:rFonts w:ascii="Georgia" w:hAnsi="Georgia"/>
+          <w:color w:val="292E35"/>
+          <w:sz w:val="30"/>
+          <w:szCs w:val="30"/>
+        </w:rPr>
+        <w:t> is equal to 0.8, and the probability of not scoring is </w:t>
+      </w:r>
+      <w:r>
+        <w:rPr>
+          <w:rFonts w:ascii="Georgia" w:hAnsi="Georgia"/>
+          <w:noProof/>
+          <w:color w:val="292E35"/>
+          <w:sz w:val="30"/>
+          <w:szCs w:val="30"/>
+        </w:rPr>
+        <mc:AlternateContent>
+          <mc:Choice Requires="wps">
+            <w:drawing>
+              <wp:inline distT="0" distB="0" distL="0" distR="0" wp14:anchorId="76493C77" wp14:editId="16610453">
+                <wp:extent cx="304800" cy="304800"/>
+                <wp:effectExtent l="0" t="0" r="0" b="0"/>
+                <wp:docPr id="50" name="Rectangle 50"/>
+                <wp:cNvGraphicFramePr>
+                  <a:graphicFrameLocks xmlns:a="http://schemas.openxmlformats.org/drawingml/2006/main" noChangeAspect="1"/>
+                </wp:cNvGraphicFramePr>
+                <a:graphic xmlns:a="http://schemas.openxmlformats.org/drawingml/2006/main">
+                  <a:graphicData uri="http://schemas.microsoft.com/office/word/2010/wordprocessingShape">
+                    <wps:wsp>
+                      <wps:cNvSpPr>
+                        <a:spLocks noChangeAspect="1" noChangeArrowheads="1"/>
+                      </wps:cNvSpPr>
+                      <wps:spPr bwMode="auto">
+                        <a:xfrm>
+                          <a:off x="0" y="0"/>
+                          <a:ext cx="304800" cy="304800"/>
+                        </a:xfrm>
+                        <a:prstGeom prst="rect">
+                          <a:avLst/>
+                        </a:prstGeom>
+                        <a:noFill/>
+                        <a:ln>
+                          <a:noFill/>
+                        </a:ln>
+                        <a:extLst>
+                          <a:ext uri="{909E8E84-426E-40DD-AFC4-6F175D3DCCD1}">
+                            <a14:hiddenFill xmlns:a14="http://schemas.microsoft.com/office/drawing/2010/main">
+                              <a:solidFill>
+                                <a:srgbClr val="FFFFFF"/>
+                              </a:solidFill>
+                            </a14:hiddenFill>
+                          </a:ext>
+                          <a:ext uri="{91240B29-F687-4F45-9708-019B960494DF}">
+                            <a14:hiddenLine xmlns:a14="http://schemas.microsoft.com/office/drawing/2010/main" w="9525">
+                              <a:solidFill>
+                                <a:srgbClr val="000000"/>
+                              </a:solidFill>
+                              <a:miter lim="800000"/>
+                              <a:headEnd/>
+                              <a:tailEnd/>
+                            </a14:hiddenLine>
+                          </a:ext>
+                        </a:extLst>
+                      </wps:spPr>
+                      <wps:bodyPr rot="0" vert="horz" wrap="square" lIns="91440" tIns="45720" rIns="91440" bIns="45720" anchor="t" anchorCtr="0" upright="1">
+                        <a:noAutofit/>
+                      </wps:bodyPr>
+                    </wps:wsp>
+                  </a:graphicData>
+                </a:graphic>
+              </wp:inline>
+            </w:drawing>
+          </mc:Choice>
+          <mc:Fallback>
+            <w:pict>
+              <v:rect w14:anchorId="7ADCEBE8" id="Rectangle 50" o:spid="_x0000_s1026" style="width:24pt;height:24pt;visibility:visible;mso-wrap-style:square;mso-left-percent:-10001;mso-top-percent:-10001;mso-position-horizontal:absolute;mso-position-horizontal-relative:char;mso-position-vertical:absolute;mso-position-vertical-relative:line;mso-left-percent:-10001;mso-top-percent:-10001;v-text-anchor:top" o:gfxdata="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" filled="f" stroked="f">
+                <o:lock v:ext="edit" aspectratio="t"/>
+                <w10:anchorlock/>
+              </v:rect>
+            </w:pict>
+          </mc:Fallback>
+        </mc:AlternateContent>
+      </w:r>
+      <w:r>
+        <w:rPr>
+          <w:rFonts w:ascii="Georgia" w:hAnsi="Georgia"/>
+          <w:color w:val="292E35"/>
+          <w:sz w:val="30"/>
+          <w:szCs w:val="30"/>
+        </w:rPr>
+        <w:t>.</w:t>
+      </w:r>
+    </w:p>
+    <w:p>
+      <w:pPr>
+        <w:pStyle w:val="NormalWeb"/>
+        <w:shd w:val="clear" w:color="auto" w:fill="FFFFFF"/>
+        <w:rPr>
+          <w:rFonts w:ascii="ProximaNova" w:hAnsi="ProximaNova"/>
+          <w:color w:val="292E35"/>
+          <w:sz w:val="30"/>
+          <w:szCs w:val="30"/>
+        </w:rPr>
+      </w:pPr>
+      <w:r>
+        <w:rPr>
+          <w:rFonts w:ascii="ProximaNova" w:hAnsi="ProximaNova"/>
+          <w:color w:val="292E35"/>
+          <w:sz w:val="30"/>
+          <w:szCs w:val="30"/>
+        </w:rPr>
+        <w:lastRenderedPageBreak/>
+        <w:t xml:space="preserve">We can use Python to design a Bernoulli experiment. </w:t>
+      </w:r>
+      <w:proofErr w:type="gramStart"/>
+      <w:r>
+        <w:rPr>
+          <w:rFonts w:ascii="ProximaNova" w:hAnsi="ProximaNova"/>
+          <w:color w:val="292E35"/>
+          <w:sz w:val="30"/>
+          <w:szCs w:val="30"/>
+        </w:rPr>
+        <w:t>Let’s</w:t>
+      </w:r>
+      <w:proofErr w:type="gramEnd"/>
+      <w:r>
+        <w:rPr>
+          <w:rFonts w:ascii="ProximaNova" w:hAnsi="ProximaNova"/>
+          <w:color w:val="292E35"/>
+          <w:sz w:val="30"/>
+          <w:szCs w:val="30"/>
+        </w:rPr>
+        <w:t xml:space="preserve"> look at the code we use to generate the Bernoulli experiment that equals tossing a coin:</w:t>
+      </w:r>
+    </w:p>
+    <w:p>
+      <w:pPr>
+        <w:pStyle w:val="HTMLPreformatted"/>
+        <w:shd w:val="clear" w:color="auto" w:fill="F6F8FA"/>
+        <w:spacing w:after="240"/>
+        <w:rPr>
+          <w:rStyle w:val="HTMLCode"/>
+          <w:rFonts w:ascii="Consolas" w:hAnsi="Consolas"/>
+          <w:color w:val="333333"/>
+          <w:sz w:val="22"/>
+          <w:szCs w:val="22"/>
+          <w:shd w:val="clear" w:color="auto" w:fill="F6F8FA"/>
+        </w:rPr>
+      </w:pPr>
+      <w:r>
+        <w:rPr>
+          <w:rStyle w:val="hljs-keyword"/>
+          <w:rFonts w:ascii="Consolas" w:hAnsi="Consolas"/>
+          <w:b/>
+          <w:bCs/>
+          <w:color w:val="333333"/>
+          <w:sz w:val="22"/>
+          <w:szCs w:val="22"/>
+          <w:shd w:val="clear" w:color="auto" w:fill="F6F8FA"/>
+        </w:rPr>
+        <w:t>import</w:t>
+      </w:r>
+      <w:r>
+        <w:rPr>
+          <w:rStyle w:val="HTMLCode"/>
+          <w:rFonts w:ascii="Consolas" w:hAnsi="Consolas"/>
+          <w:color w:val="333333"/>
+          <w:sz w:val="22"/>
+          <w:szCs w:val="22"/>
+          <w:shd w:val="clear" w:color="auto" w:fill="F6F8FA"/>
+        </w:rPr>
+        <w:t xml:space="preserve"> </w:t>
+      </w:r>
+      <w:proofErr w:type="spellStart"/>
+      <w:r>
+        <w:rPr>
+          <w:rStyle w:val="HTMLCode"/>
+          <w:rFonts w:ascii="Consolas" w:hAnsi="Consolas"/>
+          <w:color w:val="333333"/>
+          <w:sz w:val="22"/>
+          <w:szCs w:val="22"/>
+          <w:shd w:val="clear" w:color="auto" w:fill="F6F8FA"/>
+        </w:rPr>
+        <w:t>numpy</w:t>
+      </w:r>
+      <w:proofErr w:type="spellEnd"/>
+      <w:r>
+        <w:rPr>
+          <w:rStyle w:val="HTMLCode"/>
+          <w:rFonts w:ascii="Consolas" w:hAnsi="Consolas"/>
+          <w:color w:val="333333"/>
+          <w:sz w:val="22"/>
+          <w:szCs w:val="22"/>
+          <w:shd w:val="clear" w:color="auto" w:fill="F6F8FA"/>
+        </w:rPr>
+        <w:t xml:space="preserve"> </w:t>
+      </w:r>
+      <w:r>
+        <w:rPr>
+          <w:rStyle w:val="hljs-keyword"/>
+          <w:rFonts w:ascii="Consolas" w:hAnsi="Consolas"/>
+          <w:b/>
+          <w:bCs/>
+          <w:color w:val="333333"/>
+          <w:sz w:val="22"/>
+          <w:szCs w:val="22"/>
+          <w:shd w:val="clear" w:color="auto" w:fill="F6F8FA"/>
+        </w:rPr>
+        <w:t>as</w:t>
+      </w:r>
+      <w:r>
+        <w:rPr>
+          <w:rStyle w:val="HTMLCode"/>
+          <w:rFonts w:ascii="Consolas" w:hAnsi="Consolas"/>
+          <w:color w:val="333333"/>
+          <w:sz w:val="22"/>
+          <w:szCs w:val="22"/>
+          <w:shd w:val="clear" w:color="auto" w:fill="F6F8FA"/>
+        </w:rPr>
+        <w:t xml:space="preserve"> </w:t>
+      </w:r>
+      <w:proofErr w:type="gramStart"/>
+      <w:r>
+        <w:rPr>
+          <w:rStyle w:val="HTMLCode"/>
+          <w:rFonts w:ascii="Consolas" w:hAnsi="Consolas"/>
+          <w:color w:val="333333"/>
+          <w:sz w:val="22"/>
+          <w:szCs w:val="22"/>
+          <w:shd w:val="clear" w:color="auto" w:fill="F6F8FA"/>
+        </w:rPr>
+        <w:t>np</w:t>
+      </w:r>
+      <w:proofErr w:type="gramEnd"/>
+    </w:p>
+    <w:p>
+      <w:pPr>
+        <w:pStyle w:val="HTMLPreformatted"/>
+        <w:shd w:val="clear" w:color="auto" w:fill="F6F8FA"/>
+        <w:spacing w:after="240"/>
+        <w:rPr>
+          <w:rStyle w:val="HTMLCode"/>
+          <w:rFonts w:ascii="Consolas" w:hAnsi="Consolas"/>
+          <w:color w:val="333333"/>
+          <w:sz w:val="22"/>
+          <w:szCs w:val="22"/>
+          <w:shd w:val="clear" w:color="auto" w:fill="F6F8FA"/>
+        </w:rPr>
+      </w:pPr>
+      <w:proofErr w:type="gramStart"/>
+      <w:r>
+        <w:rPr>
+          <w:rStyle w:val="HTMLCode"/>
+          <w:rFonts w:ascii="Consolas" w:hAnsi="Consolas"/>
+          <w:color w:val="333333"/>
+          <w:sz w:val="22"/>
+          <w:szCs w:val="22"/>
+          <w:shd w:val="clear" w:color="auto" w:fill="F6F8FA"/>
+        </w:rPr>
+        <w:t>print(</w:t>
+      </w:r>
+      <w:proofErr w:type="spellStart"/>
+      <w:proofErr w:type="gramEnd"/>
+      <w:r>
+        <w:rPr>
+          <w:rStyle w:val="HTMLCode"/>
+          <w:rFonts w:ascii="Consolas" w:hAnsi="Consolas"/>
+          <w:color w:val="333333"/>
+          <w:sz w:val="22"/>
+          <w:szCs w:val="22"/>
+          <w:shd w:val="clear" w:color="auto" w:fill="F6F8FA"/>
+        </w:rPr>
+        <w:t>np.random.binomial</w:t>
+      </w:r>
+      <w:proofErr w:type="spellEnd"/>
+      <w:r>
+        <w:rPr>
+          <w:rStyle w:val="HTMLCode"/>
+          <w:rFonts w:ascii="Consolas" w:hAnsi="Consolas"/>
+          <w:color w:val="333333"/>
+          <w:sz w:val="22"/>
+          <w:szCs w:val="22"/>
+          <w:shd w:val="clear" w:color="auto" w:fill="F6F8FA"/>
+        </w:rPr>
+        <w:t>(</w:t>
+      </w:r>
+      <w:r>
+        <w:rPr>
+          <w:rStyle w:val="hljs-number"/>
+          <w:rFonts w:ascii="Consolas" w:hAnsi="Consolas"/>
+          <w:color w:val="008080"/>
+          <w:sz w:val="22"/>
+          <w:szCs w:val="22"/>
+          <w:shd w:val="clear" w:color="auto" w:fill="F6F8FA"/>
+        </w:rPr>
+        <w:t>1</w:t>
+      </w:r>
+      <w:r>
+        <w:rPr>
+          <w:rStyle w:val="HTMLCode"/>
+          <w:rFonts w:ascii="Consolas" w:hAnsi="Consolas"/>
+          <w:color w:val="333333"/>
+          <w:sz w:val="22"/>
+          <w:szCs w:val="22"/>
+          <w:shd w:val="clear" w:color="auto" w:fill="F6F8FA"/>
+        </w:rPr>
+        <w:t xml:space="preserve">, </w:t>
+      </w:r>
+      <w:r>
+        <w:rPr>
+          <w:rStyle w:val="hljs-number"/>
+          <w:rFonts w:ascii="Consolas" w:hAnsi="Consolas"/>
+          <w:color w:val="008080"/>
+          <w:sz w:val="22"/>
+          <w:szCs w:val="22"/>
+          <w:shd w:val="clear" w:color="auto" w:fill="F6F8FA"/>
+        </w:rPr>
+        <w:t>0.5</w:t>
+      </w:r>
+      <w:r>
+        <w:rPr>
+          <w:rStyle w:val="HTMLCode"/>
+          <w:rFonts w:ascii="Consolas" w:hAnsi="Consolas"/>
+          <w:color w:val="333333"/>
+          <w:sz w:val="22"/>
+          <w:szCs w:val="22"/>
+          <w:shd w:val="clear" w:color="auto" w:fill="F6F8FA"/>
+        </w:rPr>
+        <w:t xml:space="preserve">, </w:t>
+      </w:r>
+      <w:r>
+        <w:rPr>
+          <w:rStyle w:val="hljs-number"/>
+          <w:rFonts w:ascii="Consolas" w:hAnsi="Consolas"/>
+          <w:color w:val="008080"/>
+          <w:sz w:val="22"/>
+          <w:szCs w:val="22"/>
+          <w:shd w:val="clear" w:color="auto" w:fill="F6F8FA"/>
+        </w:rPr>
+        <w:t>1</w:t>
+      </w:r>
+      <w:r>
+        <w:rPr>
+          <w:rStyle w:val="HTMLCode"/>
+          <w:rFonts w:ascii="Consolas" w:hAnsi="Consolas"/>
+          <w:color w:val="333333"/>
+          <w:sz w:val="22"/>
+          <w:szCs w:val="22"/>
+          <w:shd w:val="clear" w:color="auto" w:fill="F6F8FA"/>
+        </w:rPr>
+        <w:t>))</w:t>
+      </w:r>
+    </w:p>
+    <w:p>
+      <w:pPr>
+        <w:pStyle w:val="NormalWeb"/>
+        <w:shd w:val="clear" w:color="auto" w:fill="FFFFFF"/>
+        <w:spacing w:after="0"/>
+        <w:rPr>
+          <w:rFonts w:ascii="ProximaNova" w:hAnsi="ProximaNova"/>
+          <w:color w:val="292E35"/>
+          <w:sz w:val="30"/>
+          <w:szCs w:val="30"/>
+        </w:rPr>
+      </w:pPr>
+      <w:r>
+        <w:rPr>
+          <w:rFonts w:ascii="ProximaNova" w:hAnsi="ProximaNova"/>
+          <w:color w:val="292E35"/>
+          <w:sz w:val="30"/>
+          <w:szCs w:val="30"/>
+        </w:rPr>
+        <w:t>The first line of code imports the Python </w:t>
+      </w:r>
+      <w:r>
+        <w:rPr>
+          <w:rStyle w:val="HTMLCode"/>
+          <w:rFonts w:ascii="Consolas" w:hAnsi="Consolas"/>
+          <w:color w:val="292E35"/>
+          <w:sz w:val="26"/>
+          <w:szCs w:val="26"/>
+          <w:shd w:val="clear" w:color="auto" w:fill="F6F8FA"/>
+        </w:rPr>
+        <w:t>NumPy</w:t>
+      </w:r>
+      <w:r>
+        <w:rPr>
+          <w:rFonts w:ascii="ProximaNova" w:hAnsi="ProximaNova"/>
+          <w:color w:val="292E35"/>
+          <w:sz w:val="30"/>
+          <w:szCs w:val="30"/>
+        </w:rPr>
+        <w:t xml:space="preserve"> library. A library is essentially an open-source reusable chunk of code that you may want to include in your programs / projects. All you need to know is that NumPy is a library widely used in </w:t>
+      </w:r>
+      <w:proofErr w:type="gramStart"/>
+      <w:r>
+        <w:rPr>
+          <w:rFonts w:ascii="ProximaNova" w:hAnsi="ProximaNova"/>
+          <w:color w:val="292E35"/>
+          <w:sz w:val="30"/>
+          <w:szCs w:val="30"/>
+        </w:rPr>
+        <w:t>Python, and</w:t>
+      </w:r>
+      <w:proofErr w:type="gramEnd"/>
+      <w:r>
+        <w:rPr>
+          <w:rFonts w:ascii="ProximaNova" w:hAnsi="ProximaNova"/>
+          <w:color w:val="292E35"/>
+          <w:sz w:val="30"/>
+          <w:szCs w:val="30"/>
+        </w:rPr>
+        <w:t xml:space="preserve"> will help you solve some of the problems you’ll see in this course.</w:t>
+      </w:r>
+    </w:p>
+    <w:p>
+      <w:pPr>
+        <w:pStyle w:val="NormalWeb"/>
+        <w:shd w:val="clear" w:color="auto" w:fill="FFFFFF"/>
+        <w:spacing w:after="0"/>
+        <w:rPr>
+          <w:rFonts w:ascii="ProximaNova" w:hAnsi="ProximaNova"/>
+          <w:color w:val="292E35"/>
+          <w:sz w:val="30"/>
+          <w:szCs w:val="30"/>
+        </w:rPr>
+      </w:pPr>
+      <w:r>
+        <w:rPr>
+          <w:rFonts w:ascii="ProximaNova" w:hAnsi="ProximaNova"/>
+          <w:color w:val="292E35"/>
+          <w:sz w:val="30"/>
+          <w:szCs w:val="30"/>
+        </w:rPr>
+        <w:t>The second line of code uses the </w:t>
+      </w:r>
+      <w:proofErr w:type="spellStart"/>
+      <w:proofErr w:type="gramStart"/>
+      <w:r>
+        <w:rPr>
+          <w:rStyle w:val="HTMLCode"/>
+          <w:rFonts w:ascii="Consolas" w:hAnsi="Consolas"/>
+          <w:color w:val="292E35"/>
+          <w:sz w:val="26"/>
+          <w:szCs w:val="26"/>
+          <w:shd w:val="clear" w:color="auto" w:fill="F6F8FA"/>
+        </w:rPr>
+        <w:t>random.binomial</w:t>
+      </w:r>
+      <w:proofErr w:type="spellEnd"/>
+      <w:proofErr w:type="gramEnd"/>
+      <w:r>
+        <w:rPr>
+          <w:rFonts w:ascii="ProximaNova" w:hAnsi="ProximaNova"/>
+          <w:color w:val="292E35"/>
+          <w:sz w:val="30"/>
+          <w:szCs w:val="30"/>
+        </w:rPr>
+        <w:t> function in the NumPy library to run a Bernoulli experiment. The function </w:t>
+      </w:r>
+      <w:proofErr w:type="spellStart"/>
+      <w:proofErr w:type="gramStart"/>
+      <w:r>
+        <w:rPr>
+          <w:rStyle w:val="HTMLCode"/>
+          <w:rFonts w:ascii="Consolas" w:hAnsi="Consolas"/>
+          <w:color w:val="292E35"/>
+          <w:sz w:val="26"/>
+          <w:szCs w:val="26"/>
+          <w:shd w:val="clear" w:color="auto" w:fill="F6F8FA"/>
+        </w:rPr>
+        <w:t>random.binomial</w:t>
+      </w:r>
+      <w:proofErr w:type="spellEnd"/>
+      <w:proofErr w:type="gramEnd"/>
+      <w:r>
+        <w:rPr>
+          <w:rFonts w:ascii="ProximaNova" w:hAnsi="ProximaNova"/>
+          <w:color w:val="292E35"/>
+          <w:sz w:val="30"/>
+          <w:szCs w:val="30"/>
+        </w:rPr>
+        <w:t> takes in three so-called “arguments” here:</w:t>
+      </w:r>
+    </w:p>
+    <w:p>
+      <w:pPr>
+        <w:numPr>
+          <w:ilvl w:val="0"/>
+          <w:numId w:val="5"/>
+        </w:numPr>
+        <w:shd w:val="clear" w:color="auto" w:fill="FFFFFF"/>
+        <w:spacing w:before="100" w:beforeAutospacing="1" w:after="100" w:afterAutospacing="1" w:line="240" w:lineRule="auto"/>
+        <w:rPr>
+          <w:rFonts w:ascii="ProximaNova" w:hAnsi="ProximaNova"/>
+          <w:color w:val="292E35"/>
+          <w:sz w:val="30"/>
+          <w:szCs w:val="30"/>
+        </w:rPr>
+      </w:pPr>
+      <w:r>
+        <w:rPr>
+          <w:rFonts w:ascii="ProximaNova" w:hAnsi="ProximaNova"/>
+          <w:color w:val="292E35"/>
+          <w:sz w:val="30"/>
+          <w:szCs w:val="30"/>
+        </w:rPr>
+        <w:t xml:space="preserve">The first argument represents the number of trials - or how many </w:t>
+      </w:r>
+      <w:proofErr w:type="gramStart"/>
+      <w:r>
+        <w:rPr>
+          <w:rFonts w:ascii="ProximaNova" w:hAnsi="ProximaNova"/>
+          <w:color w:val="292E35"/>
+          <w:sz w:val="30"/>
+          <w:szCs w:val="30"/>
+        </w:rPr>
+        <w:t>coin</w:t>
+      </w:r>
+      <w:proofErr w:type="gramEnd"/>
+      <w:r>
+        <w:rPr>
+          <w:rFonts w:ascii="ProximaNova" w:hAnsi="ProximaNova"/>
+          <w:color w:val="292E35"/>
+          <w:sz w:val="30"/>
+          <w:szCs w:val="30"/>
+        </w:rPr>
+        <w:t xml:space="preserve"> flips we’re doing in each experiment</w:t>
+      </w:r>
+    </w:p>
+    <w:p>
+      <w:pPr>
+        <w:numPr>
+          <w:ilvl w:val="0"/>
+          <w:numId w:val="5"/>
+        </w:numPr>
+        <w:shd w:val="clear" w:color="auto" w:fill="FFFFFF"/>
+        <w:spacing w:before="100" w:beforeAutospacing="1" w:after="100" w:afterAutospacing="1" w:line="240" w:lineRule="auto"/>
+        <w:rPr>
+          <w:rFonts w:ascii="ProximaNova" w:hAnsi="ProximaNova"/>
+          <w:color w:val="292E35"/>
+          <w:sz w:val="30"/>
+          <w:szCs w:val="30"/>
+        </w:rPr>
+      </w:pPr>
+      <w:r>
+        <w:rPr>
+          <w:rFonts w:ascii="ProximaNova" w:hAnsi="ProximaNova"/>
+          <w:color w:val="292E35"/>
+          <w:sz w:val="30"/>
+          <w:szCs w:val="30"/>
+        </w:rPr>
+        <w:t>The second argument represents </w:t>
+      </w:r>
+      <w:r>
+        <w:rPr>
+          <w:rFonts w:ascii="ProximaNova" w:hAnsi="ProximaNova"/>
+          <w:noProof/>
+          <w:color w:val="292E35"/>
+          <w:sz w:val="30"/>
+          <w:szCs w:val="30"/>
+        </w:rPr>
+        <mc:AlternateContent>
+          <mc:Choice Requires="wps">
+            <w:drawing>
+              <wp:inline distT="0" distB="0" distL="0" distR="0" wp14:anchorId="72A19C43" wp14:editId="2D016C4F">
+                <wp:extent cx="304800" cy="304800"/>
+                <wp:effectExtent l="0" t="0" r="0" b="0"/>
+                <wp:docPr id="49" name="Rectangle 49"/>
+                <wp:cNvGraphicFramePr>
+                  <a:graphicFrameLocks xmlns:a="http://schemas.openxmlformats.org/drawingml/2006/main" noChangeAspect="1"/>
+                </wp:cNvGraphicFramePr>
+                <a:graphic xmlns:a="http://schemas.openxmlformats.org/drawingml/2006/main">
+                  <a:graphicData uri="http://schemas.microsoft.com/office/word/2010/wordprocessingShape">
+                    <wps:wsp>
+                      <wps:cNvSpPr>
+                        <a:spLocks noChangeAspect="1" noChangeArrowheads="1"/>
+                      </wps:cNvSpPr>
+                      <wps:spPr bwMode="auto">
+                        <a:xfrm>
+                          <a:off x="0" y="0"/>
+                          <a:ext cx="304800" cy="304800"/>
+                        </a:xfrm>
+                        <a:prstGeom prst="rect">
+                          <a:avLst/>
+                        </a:prstGeom>
+                        <a:noFill/>
+                        <a:ln>
+                          <a:noFill/>
+                        </a:ln>
+                        <a:extLst>
+                          <a:ext uri="{909E8E84-426E-40DD-AFC4-6F175D3DCCD1}">
+                            <a14:hiddenFill xmlns:a14="http://schemas.microsoft.com/office/drawing/2010/main">
+                              <a:solidFill>
+                                <a:srgbClr val="FFFFFF"/>
+                              </a:solidFill>
+                            </a14:hiddenFill>
+                          </a:ext>
+                          <a:ext uri="{91240B29-F687-4F45-9708-019B960494DF}">
+                            <a14:hiddenLine xmlns:a14="http://schemas.microsoft.com/office/drawing/2010/main" w="9525">
+                              <a:solidFill>
+                                <a:srgbClr val="000000"/>
+                              </a:solidFill>
+                              <a:miter lim="800000"/>
+                              <a:headEnd/>
+                              <a:tailEnd/>
+                            </a14:hiddenLine>
+                          </a:ext>
+                        </a:extLst>
+                      </wps:spPr>
+                      <wps:bodyPr rot="0" vert="horz" wrap="square" lIns="91440" tIns="45720" rIns="91440" bIns="45720" anchor="t" anchorCtr="0" upright="1">
+                        <a:noAutofit/>
+                      </wps:bodyPr>
+                    </wps:wsp>
+                  </a:graphicData>
+                </a:graphic>
+              </wp:inline>
+            </w:drawing>
+          </mc:Choice>
+          <mc:Fallback>
+            <w:pict>
+              <v:rect w14:anchorId="65FE197A" id="Rectangle 49" o:spid="_x0000_s1026" style="width:24pt;height:24pt;visibility:visible;mso-wrap-style:square;mso-left-percent:-10001;mso-top-percent:-10001;mso-position-horizontal:absolute;mso-position-horizontal-relative:char;mso-position-vertical:absolute;mso-position-vertical-relative:line;mso-left-percent:-10001;mso-top-percent:-10001;v-text-anchor:top" o:gfxdata="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" filled="f" stroked="f">
+                <o:lock v:ext="edit" aspectratio="t"/>
+                <w10:anchorlock/>
+              </v:rect>
+            </w:pict>
+          </mc:Fallback>
+        </mc:AlternateContent>
+      </w:r>
+      <w:r>
+        <w:rPr>
+          <w:rFonts w:ascii="ProximaNova" w:hAnsi="ProximaNova"/>
+          <w:color w:val="292E35"/>
+          <w:sz w:val="30"/>
+          <w:szCs w:val="30"/>
+        </w:rPr>
+        <w:t> or the probability of “success”.</w:t>
+      </w:r>
+    </w:p>
+    <w:p>
+      <w:pPr>
+        <w:numPr>
+          <w:ilvl w:val="0"/>
+          <w:numId w:val="5"/>
+        </w:numPr>
+        <w:shd w:val="clear" w:color="auto" w:fill="FFFFFF"/>
+        <w:spacing w:before="100" w:beforeAutospacing="1" w:after="100" w:afterAutospacing="1" w:line="240" w:lineRule="auto"/>
+        <w:rPr>
+          <w:rFonts w:ascii="ProximaNova" w:hAnsi="ProximaNova"/>
+          <w:color w:val="292E35"/>
+          <w:sz w:val="30"/>
+          <w:szCs w:val="30"/>
+        </w:rPr>
+      </w:pPr>
+      <w:r>
+        <w:rPr>
+          <w:rFonts w:ascii="ProximaNova" w:hAnsi="ProximaNova"/>
+          <w:color w:val="292E35"/>
+          <w:sz w:val="30"/>
+          <w:szCs w:val="30"/>
+        </w:rPr>
+        <w:t xml:space="preserve">The third argument represents how many experiments </w:t>
+      </w:r>
+      <w:proofErr w:type="gramStart"/>
+      <w:r>
+        <w:rPr>
+          <w:rFonts w:ascii="ProximaNova" w:hAnsi="ProximaNova"/>
+          <w:color w:val="292E35"/>
+          <w:sz w:val="30"/>
+          <w:szCs w:val="30"/>
+        </w:rPr>
+        <w:t>you’re</w:t>
+      </w:r>
+      <w:proofErr w:type="gramEnd"/>
+      <w:r>
+        <w:rPr>
+          <w:rFonts w:ascii="ProximaNova" w:hAnsi="ProximaNova"/>
+          <w:color w:val="292E35"/>
+          <w:sz w:val="30"/>
+          <w:szCs w:val="30"/>
+        </w:rPr>
+        <w:t xml:space="preserve"> running (if the difference between argument 1 and 3 is not entirely clear at this time, don’t worry - it will become clear later!)</w:t>
+      </w:r>
+    </w:p>
+    <w:p>
+      <w:pPr>
+        <w:pStyle w:val="NormalWeb"/>
+        <w:shd w:val="clear" w:color="auto" w:fill="FFFFFF"/>
+        <w:rPr>
+          <w:rFonts w:ascii="ProximaNova" w:hAnsi="ProximaNova"/>
+          <w:color w:val="292E35"/>
+          <w:sz w:val="30"/>
+          <w:szCs w:val="30"/>
+        </w:rPr>
+      </w:pPr>
+      <w:proofErr w:type="gramStart"/>
+      <w:r>
+        <w:rPr>
+          <w:rFonts w:ascii="ProximaNova" w:hAnsi="ProximaNova"/>
+          <w:color w:val="292E35"/>
+          <w:sz w:val="30"/>
+          <w:szCs w:val="30"/>
+        </w:rPr>
+        <w:t>Let’s</w:t>
+      </w:r>
+      <w:proofErr w:type="gramEnd"/>
+      <w:r>
+        <w:rPr>
+          <w:rFonts w:ascii="ProximaNova" w:hAnsi="ProximaNova"/>
+          <w:color w:val="292E35"/>
+          <w:sz w:val="30"/>
+          <w:szCs w:val="30"/>
+        </w:rPr>
+        <w:t xml:space="preserve"> get into running some code!</w:t>
+      </w:r>
+    </w:p>
+    <w:p>
+      <w:pPr>
+        <w:pStyle w:val="NormalWeb"/>
+        <w:shd w:val="clear" w:color="auto" w:fill="FFFFFF"/>
+        <w:rPr>
+          <w:rFonts w:ascii="ProximaNova" w:hAnsi="ProximaNova"/>
+          <w:b/>
+          <w:bCs/>
+          <w:color w:val="292E35"/>
+          <w:sz w:val="30"/>
+          <w:szCs w:val="30"/>
+        </w:rPr>
+      </w:pPr>
+      <w:r>
+        <w:rPr>
+          <w:rFonts w:ascii="ProximaNova" w:hAnsi="ProximaNova"/>
+          <w:b/>
+          <w:bCs/>
+          <w:color w:val="292E35"/>
+          <w:sz w:val="30"/>
+          <w:szCs w:val="30"/>
+        </w:rPr>
+        <w:t>IN JUPYTER NB!</w:t>
+      </w:r>
+    </w:p>
+    <w:p>
+      <w:pPr>
+        <w:pStyle w:val="NormalWeb"/>
+        <w:shd w:val="clear" w:color="auto" w:fill="FFFFFF"/>
+        <w:rPr>
+          <w:rFonts w:ascii="ProximaNova" w:hAnsi="ProximaNova"/>
+          <w:color w:val="292E35"/>
+          <w:sz w:val="30"/>
+          <w:szCs w:val="30"/>
+        </w:rPr>
+      </w:pPr>
+      <w:proofErr w:type="gramStart"/>
+      <w:r>
+        <w:rPr>
+          <w:rFonts w:ascii="ProximaNova" w:hAnsi="ProximaNova"/>
+          <w:color w:val="292E35"/>
+          <w:sz w:val="30"/>
+          <w:szCs w:val="30"/>
+        </w:rPr>
+        <w:t>You’ll</w:t>
+      </w:r>
+      <w:proofErr w:type="gramEnd"/>
+      <w:r>
+        <w:rPr>
+          <w:rFonts w:ascii="ProximaNova" w:hAnsi="ProximaNova"/>
+          <w:color w:val="292E35"/>
+          <w:sz w:val="30"/>
+          <w:szCs w:val="30"/>
+        </w:rPr>
+        <w:t xml:space="preserve"> see that you either see “1” (= success, say heads) as an output, or “0” (no success, say tails). </w:t>
+      </w:r>
+      <w:proofErr w:type="gramStart"/>
+      <w:r>
+        <w:rPr>
+          <w:rFonts w:ascii="ProximaNova" w:hAnsi="ProximaNova"/>
+          <w:color w:val="292E35"/>
+          <w:sz w:val="30"/>
+          <w:szCs w:val="30"/>
+        </w:rPr>
+        <w:t>Let’s</w:t>
+      </w:r>
+      <w:proofErr w:type="gramEnd"/>
+      <w:r>
+        <w:rPr>
+          <w:rFonts w:ascii="ProximaNova" w:hAnsi="ProximaNova"/>
+          <w:color w:val="292E35"/>
+          <w:sz w:val="30"/>
+          <w:szCs w:val="30"/>
+        </w:rPr>
+        <w:t xml:space="preserve"> say that we consider heads as success, that means running this experiment (or running this code cell) is exactly the same as tossing a coin. Run the code a few times and see how </w:t>
+      </w:r>
+      <w:proofErr w:type="gramStart"/>
+      <w:r>
+        <w:rPr>
+          <w:rFonts w:ascii="ProximaNova" w:hAnsi="ProximaNova"/>
+          <w:color w:val="292E35"/>
+          <w:sz w:val="30"/>
+          <w:szCs w:val="30"/>
+        </w:rPr>
+        <w:t>you’ll</w:t>
+      </w:r>
+      <w:proofErr w:type="gramEnd"/>
+      <w:r>
+        <w:rPr>
+          <w:rFonts w:ascii="ProximaNova" w:hAnsi="ProximaNova"/>
+          <w:color w:val="292E35"/>
+          <w:sz w:val="30"/>
+          <w:szCs w:val="30"/>
+        </w:rPr>
+        <w:t xml:space="preserve"> sometimes get a 1 and sometimes a 0!</w:t>
       </w:r>
     </w:p>
     <w:p/>
@@ -719,6 +2243,155 @@
 <file path=word/numbering.xml><?xml version="1.0" encoding="utf-8"?>
 <w:numbering xmlns:wpc="http://schemas.microsoft.com/office/word/2010/wordprocessingCanvas" xmlns:cx="http://schemas.microsoft.com/office/drawing/2014/chartex" xmlns:cx1="http://schemas.microsoft.com/office/drawing/2015/9/8/chartex" xmlns:cx2="http://schemas.microsoft.com/office/drawing/2015/10/21/chartex" xmlns:cx3="http://schemas.microsoft.com/office/drawing/2016/5/9/chartex" xmlns:cx4="http://schemas.microsoft.com/office/drawing/2016/5/10/chartex" xmlns:cx5="http://schemas.microsoft.com/office/drawing/2016/5/11/chartex" xmlns:cx6="http://schemas.microsoft.com/office/drawing/2016/5/12/chartex" xmlns:cx7="http://schemas.microsoft.com/office/drawing/2016/5/13/chartex" xmlns:cx8="http://schemas.microsoft.com/office/drawing/2016/5/14/chartex" xmlns:mc="http://schemas.openxmlformats.org/markup-compatibility/2006" xmlns:aink="http://schemas.microsoft.com/office/drawing/2016/ink" xmlns:am3d="http://schemas.microsoft.com/office/drawing/2017/model3d" xmlns:o="urn:schemas-microsoft-com:office:office" xmlns:r="http://schemas.openxmlformats.org/officeDocument/2006/relationships" xmlns:m="http://schemas.openxmlformats.org/officeDocument/2006/math" xmlns:v="urn:schemas-microsoft-com:vml" xmlns:wp14="http://schemas.microsoft.com/office/word/2010/wordprocessingDrawing" xmlns:wp="http://schemas.openxmlformats.org/drawingml/2006/wordprocessingDrawing" xmlns:w10="urn:schemas-microsoft-com:office:word" xmlns:w="http://schemas.openxmlformats.org/wordprocessingml/2006/main" xmlns:w14="http://schemas.microsoft.com/office/word/2010/wordml" xmlns:w15="http://schemas.microsoft.com/office/word/2012/wordml" xmlns:w16cex="http://schemas.microsoft.com/office/word/2018/wordml/cex" xmlns:w16cid="http://schemas.microsoft.com/office/word/2016/wordml/cid" xmlns:w16="http://schemas.microsoft.com/office/word/2018/wordml" xmlns:w16sdtdh="http://schemas.microsoft.com/office/word/2020/wordml/sdtdatahash" xmlns:w16se="http://schemas.microsoft.com/office/word/2015/wordml/symex" xmlns:wpg="http://schemas.microsoft.com/office/word/2010/wordprocessingGroup" xmlns:wpi="http://schemas.microsoft.com/office/word/2010/wordprocessingInk" xmlns:wne="http://schemas.microsoft.com/office/word/2006/wordml" xmlns:wps="http://schemas.microsoft.com/office/word/2010/wordprocessingShape" mc:Ignorable="w14 w15 w16se w16cid w16 w16cex w16sdtdh wp14">
   <w:abstractNum w:abstractNumId="0" w15:restartNumberingAfterBreak="0">
+    <w:nsid w:val="0FAF643A"/>
+    <w:multiLevelType w:val="multilevel"/>
+    <w:tmpl w:val="7D8AA33E"/>
+    <w:lvl w:ilvl="0">
+      <w:start w:val="1"/>
+      <w:numFmt w:val="bullet"/>
+      <w:lvlText w:val=""/>
+      <w:lvlJc w:val="left"/>
+      <w:pPr>
+        <w:tabs>
+          <w:tab w:val="num" w:pos="720"/>
+        </w:tabs>
+        <w:ind w:left="720" w:hanging="360"/>
+      </w:pPr>
+      <w:rPr>
+        <w:rFonts w:ascii="Symbol" w:hAnsi="Symbol" w:hint="default"/>
+        <w:sz w:val="20"/>
+      </w:rPr>
+    </w:lvl>
+    <w:lvl w:ilvl="1" w:tentative="1">
+      <w:start w:val="1"/>
+      <w:numFmt w:val="bullet"/>
+      <w:lvlText w:val=""/>
+      <w:lvlJc w:val="left"/>
+      <w:pPr>
+        <w:tabs>
+          <w:tab w:val="num" w:pos="1440"/>
+        </w:tabs>
+        <w:ind w:left="1440" w:hanging="360"/>
+      </w:pPr>
+      <w:rPr>
+        <w:rFonts w:ascii="Symbol" w:hAnsi="Symbol" w:hint="default"/>
+        <w:sz w:val="20"/>
+      </w:rPr>
+    </w:lvl>
+    <w:lvl w:ilvl="2" w:tentative="1">
+      <w:start w:val="1"/>
+      <w:numFmt w:val="bullet"/>
+      <w:lvlText w:val=""/>
+      <w:lvlJc w:val="left"/>
+      <w:pPr>
+        <w:tabs>
+          <w:tab w:val="num" w:pos="2160"/>
+        </w:tabs>
+        <w:ind w:left="2160" w:hanging="360"/>
+      </w:pPr>
+      <w:rPr>
+        <w:rFonts w:ascii="Symbol" w:hAnsi="Symbol" w:hint="default"/>
+        <w:sz w:val="20"/>
+      </w:rPr>
+    </w:lvl>
+    <w:lvl w:ilvl="3" w:tentative="1">
+      <w:start w:val="1"/>
+      <w:numFmt w:val="bullet"/>
+      <w:lvlText w:val=""/>
+      <w:lvlJc w:val="left"/>
+      <w:pPr>
+        <w:tabs>
+          <w:tab w:val="num" w:pos="2880"/>
+        </w:tabs>
+        <w:ind w:left="2880" w:hanging="360"/>
+      </w:pPr>
+      <w:rPr>
+        <w:rFonts w:ascii="Symbol" w:hAnsi="Symbol" w:hint="default"/>
+        <w:sz w:val="20"/>
+      </w:rPr>
+    </w:lvl>
+    <w:lvl w:ilvl="4" w:tentative="1">
+      <w:start w:val="1"/>
+      <w:numFmt w:val="bullet"/>
+      <w:lvlText w:val=""/>
+      <w:lvlJc w:val="left"/>
+      <w:pPr>
+        <w:tabs>
+          <w:tab w:val="num" w:pos="3600"/>
+        </w:tabs>
+        <w:ind w:left="3600" w:hanging="360"/>
+      </w:pPr>
+      <w:rPr>
+        <w:rFonts w:ascii="Symbol" w:hAnsi="Symbol" w:hint="default"/>
+        <w:sz w:val="20"/>
+      </w:rPr>
+    </w:lvl>
+    <w:lvl w:ilvl="5" w:tentative="1">
+      <w:start w:val="1"/>
+      <w:numFmt w:val="bullet"/>
+      <w:lvlText w:val=""/>
+      <w:lvlJc w:val="left"/>
+      <w:pPr>
+        <w:tabs>
+          <w:tab w:val="num" w:pos="4320"/>
+        </w:tabs>
+        <w:ind w:left="4320" w:hanging="360"/>
+      </w:pPr>
+      <w:rPr>
+        <w:rFonts w:ascii="Symbol" w:hAnsi="Symbol" w:hint="default"/>
+        <w:sz w:val="20"/>
+      </w:rPr>
+    </w:lvl>
+    <w:lvl w:ilvl="6" w:tentative="1">
+      <w:start w:val="1"/>
+      <w:numFmt w:val="bullet"/>
+      <w:lvlText w:val=""/>
+      <w:lvlJc w:val="left"/>
+      <w:pPr>
+        <w:tabs>
+          <w:tab w:val="num" w:pos="5040"/>
+        </w:tabs>
+        <w:ind w:left="5040" w:hanging="360"/>
+      </w:pPr>
+      <w:rPr>
+        <w:rFonts w:ascii="Symbol" w:hAnsi="Symbol" w:hint="default"/>
+        <w:sz w:val="20"/>
+      </w:rPr>
+    </w:lvl>
+    <w:lvl w:ilvl="7" w:tentative="1">
+      <w:start w:val="1"/>
+      <w:numFmt w:val="bullet"/>
+      <w:lvlText w:val=""/>
+      <w:lvlJc w:val="left"/>
+      <w:pPr>
+        <w:tabs>
+          <w:tab w:val="num" w:pos="5760"/>
+        </w:tabs>
+        <w:ind w:left="5760" w:hanging="360"/>
+      </w:pPr>
+      <w:rPr>
+        <w:rFonts w:ascii="Symbol" w:hAnsi="Symbol" w:hint="default"/>
+        <w:sz w:val="20"/>
+      </w:rPr>
+    </w:lvl>
+    <w:lvl w:ilvl="8" w:tentative="1">
+      <w:start w:val="1"/>
+      <w:numFmt w:val="bullet"/>
+      <w:lvlText w:val=""/>
+      <w:lvlJc w:val="left"/>
+      <w:pPr>
+        <w:tabs>
+          <w:tab w:val="num" w:pos="6480"/>
+        </w:tabs>
+        <w:ind w:left="6480" w:hanging="360"/>
+      </w:pPr>
+      <w:rPr>
+        <w:rFonts w:ascii="Symbol" w:hAnsi="Symbol" w:hint="default"/>
+        <w:sz w:val="20"/>
+      </w:rPr>
+    </w:lvl>
+  </w:abstractNum>
+  <w:abstractNum w:abstractNumId="1" w15:restartNumberingAfterBreak="0">
     <w:nsid w:val="27C97ADC"/>
     <w:multiLevelType w:val="multilevel"/>
     <w:tmpl w:val="29004148"/>
@@ -867,7 +2540,156 @@
       </w:rPr>
     </w:lvl>
   </w:abstractNum>
-  <w:abstractNum w:abstractNumId="1" w15:restartNumberingAfterBreak="0">
+  <w:abstractNum w:abstractNumId="2" w15:restartNumberingAfterBreak="0">
+    <w:nsid w:val="2D1B2853"/>
+    <w:multiLevelType w:val="multilevel"/>
+    <w:tmpl w:val="53EA9E54"/>
+    <w:lvl w:ilvl="0">
+      <w:start w:val="1"/>
+      <w:numFmt w:val="bullet"/>
+      <w:lvlText w:val=""/>
+      <w:lvlJc w:val="left"/>
+      <w:pPr>
+        <w:tabs>
+          <w:tab w:val="num" w:pos="720"/>
+        </w:tabs>
+        <w:ind w:left="720" w:hanging="360"/>
+      </w:pPr>
+      <w:rPr>
+        <w:rFonts w:ascii="Symbol" w:hAnsi="Symbol" w:hint="default"/>
+        <w:sz w:val="20"/>
+      </w:rPr>
+    </w:lvl>
+    <w:lvl w:ilvl="1" w:tentative="1">
+      <w:start w:val="1"/>
+      <w:numFmt w:val="bullet"/>
+      <w:lvlText w:val=""/>
+      <w:lvlJc w:val="left"/>
+      <w:pPr>
+        <w:tabs>
+          <w:tab w:val="num" w:pos="1440"/>
+        </w:tabs>
+        <w:ind w:left="1440" w:hanging="360"/>
+      </w:pPr>
+      <w:rPr>
+        <w:rFonts w:ascii="Symbol" w:hAnsi="Symbol" w:hint="default"/>
+        <w:sz w:val="20"/>
+      </w:rPr>
+    </w:lvl>
+    <w:lvl w:ilvl="2" w:tentative="1">
+      <w:start w:val="1"/>
+      <w:numFmt w:val="bullet"/>
+      <w:lvlText w:val=""/>
+      <w:lvlJc w:val="left"/>
+      <w:pPr>
+        <w:tabs>
+          <w:tab w:val="num" w:pos="2160"/>
+        </w:tabs>
+        <w:ind w:left="2160" w:hanging="360"/>
+      </w:pPr>
+      <w:rPr>
+        <w:rFonts w:ascii="Symbol" w:hAnsi="Symbol" w:hint="default"/>
+        <w:sz w:val="20"/>
+      </w:rPr>
+    </w:lvl>
+    <w:lvl w:ilvl="3" w:tentative="1">
+      <w:start w:val="1"/>
+      <w:numFmt w:val="bullet"/>
+      <w:lvlText w:val=""/>
+      <w:lvlJc w:val="left"/>
+      <w:pPr>
+        <w:tabs>
+          <w:tab w:val="num" w:pos="2880"/>
+        </w:tabs>
+        <w:ind w:left="2880" w:hanging="360"/>
+      </w:pPr>
+      <w:rPr>
+        <w:rFonts w:ascii="Symbol" w:hAnsi="Symbol" w:hint="default"/>
+        <w:sz w:val="20"/>
+      </w:rPr>
+    </w:lvl>
+    <w:lvl w:ilvl="4" w:tentative="1">
+      <w:start w:val="1"/>
+      <w:numFmt w:val="bullet"/>
+      <w:lvlText w:val=""/>
+      <w:lvlJc w:val="left"/>
+      <w:pPr>
+        <w:tabs>
+          <w:tab w:val="num" w:pos="3600"/>
+        </w:tabs>
+        <w:ind w:left="3600" w:hanging="360"/>
+      </w:pPr>
+      <w:rPr>
+        <w:rFonts w:ascii="Symbol" w:hAnsi="Symbol" w:hint="default"/>
+        <w:sz w:val="20"/>
+      </w:rPr>
+    </w:lvl>
+    <w:lvl w:ilvl="5" w:tentative="1">
+      <w:start w:val="1"/>
+      <w:numFmt w:val="bullet"/>
+      <w:lvlText w:val=""/>
+      <w:lvlJc w:val="left"/>
+      <w:pPr>
+        <w:tabs>
+          <w:tab w:val="num" w:pos="4320"/>
+        </w:tabs>
+        <w:ind w:left="4320" w:hanging="360"/>
+      </w:pPr>
+      <w:rPr>
+        <w:rFonts w:ascii="Symbol" w:hAnsi="Symbol" w:hint="default"/>
+        <w:sz w:val="20"/>
+      </w:rPr>
+    </w:lvl>
+    <w:lvl w:ilvl="6" w:tentative="1">
+      <w:start w:val="1"/>
+      <w:numFmt w:val="bullet"/>
+      <w:lvlText w:val=""/>
+      <w:lvlJc w:val="left"/>
+      <w:pPr>
+        <w:tabs>
+          <w:tab w:val="num" w:pos="5040"/>
+        </w:tabs>
+        <w:ind w:left="5040" w:hanging="360"/>
+      </w:pPr>
+      <w:rPr>
+        <w:rFonts w:ascii="Symbol" w:hAnsi="Symbol" w:hint="default"/>
+        <w:sz w:val="20"/>
+      </w:rPr>
+    </w:lvl>
+    <w:lvl w:ilvl="7" w:tentative="1">
+      <w:start w:val="1"/>
+      <w:numFmt w:val="bullet"/>
+      <w:lvlText w:val=""/>
+      <w:lvlJc w:val="left"/>
+      <w:pPr>
+        <w:tabs>
+          <w:tab w:val="num" w:pos="5760"/>
+        </w:tabs>
+        <w:ind w:left="5760" w:hanging="360"/>
+      </w:pPr>
+      <w:rPr>
+        <w:rFonts w:ascii="Symbol" w:hAnsi="Symbol" w:hint="default"/>
+        <w:sz w:val="20"/>
+      </w:rPr>
+    </w:lvl>
+    <w:lvl w:ilvl="8" w:tentative="1">
+      <w:start w:val="1"/>
+      <w:numFmt w:val="bullet"/>
+      <w:lvlText w:val=""/>
+      <w:lvlJc w:val="left"/>
+      <w:pPr>
+        <w:tabs>
+          <w:tab w:val="num" w:pos="6480"/>
+        </w:tabs>
+        <w:ind w:left="6480" w:hanging="360"/>
+      </w:pPr>
+      <w:rPr>
+        <w:rFonts w:ascii="Symbol" w:hAnsi="Symbol" w:hint="default"/>
+        <w:sz w:val="20"/>
+      </w:rPr>
+    </w:lvl>
+  </w:abstractNum>
+  <w:abstractNum w:abstractNumId="3" w15:restartNumberingAfterBreak="0">
     <w:nsid w:val="30D51CF5"/>
     <w:multiLevelType w:val="multilevel"/>
     <w:tmpl w:val="1D1AE7F6"/>
@@ -1016,7 +2838,7 @@
       </w:rPr>
     </w:lvl>
   </w:abstractNum>
-  <w:abstractNum w:abstractNumId="2" w15:restartNumberingAfterBreak="0">
+  <w:abstractNum w:abstractNumId="4" w15:restartNumberingAfterBreak="0">
     <w:nsid w:val="62A525B8"/>
     <w:multiLevelType w:val="multilevel"/>
     <w:tmpl w:val="61C0A124"/>
@@ -1166,13 +2988,19 @@
     </w:lvl>
   </w:abstractNum>
   <w:num w:numId="1">
+    <w:abstractNumId w:val="4"/>
+  </w:num>
+  <w:num w:numId="2">
+    <w:abstractNumId w:val="1"/>
+  </w:num>
+  <w:num w:numId="3">
+    <w:abstractNumId w:val="3"/>
+  </w:num>
+  <w:num w:numId="4">
     <w:abstractNumId w:val="2"/>
   </w:num>
-  <w:num w:numId="2">
+  <w:num w:numId="5">
     <w:abstractNumId w:val="0"/>
-  </w:num>
-  <w:num w:numId="3">
-    <w:abstractNumId w:val="1"/>
   </w:num>
 </w:numbering>
 </file>
@@ -1789,6 +3617,29 @@
       <w:bCs/>
     </w:rPr>
   </w:style>
+  <w:style w:type="character" w:styleId="HTMLCode">
+    <w:name w:val="HTML Code"/>
+    <w:basedOn w:val="DefaultParagraphFont"/>
+    <w:uiPriority w:val="99"/>
+    <w:semiHidden/>
+    <w:unhideWhenUsed/>
+    <w:rsid w:val="00443243"/>
+    <w:rPr>
+      <w:rFonts w:ascii="Courier New" w:eastAsia="Times New Roman" w:hAnsi="Courier New" w:cs="Courier New"/>
+      <w:sz w:val="20"/>
+      <w:szCs w:val="20"/>
+    </w:rPr>
+  </w:style>
+  <w:style w:type="character" w:customStyle="1" w:styleId="hljs-keyword">
+    <w:name w:val="hljs-keyword"/>
+    <w:basedOn w:val="DefaultParagraphFont"/>
+    <w:rsid w:val="00443243"/>
+  </w:style>
+  <w:style w:type="character" w:customStyle="1" w:styleId="hljs-number">
+    <w:name w:val="hljs-number"/>
+    <w:basedOn w:val="DefaultParagraphFont"/>
+    <w:rsid w:val="00443243"/>
+  </w:style>
 </w:styles>
 </file>
 

</xml_diff>

<commit_message>
Using Python to define Optimal numbers of rooms booked
</commit_message>
<xml_diff>
--- a/Hotel Overbooking - Bernoulli Experiment.docx
+++ b/Hotel Overbooking - Bernoulli Experiment.docx
@@ -146,19 +146,8 @@
           <w:sz w:val="30"/>
           <w:szCs w:val="30"/>
         </w:rPr>
-        <w:t xml:space="preserve">Learn about a binomial distribution and apply it to the </w:t>
-      </w:r>
-      <w:proofErr w:type="gramStart"/>
-      <w:r>
-        <w:rPr>
-          <w:rFonts w:ascii="ProximaNova" w:hAnsi="ProximaNova"/>
-          <w:color w:val="292E35"/>
-          <w:sz w:val="30"/>
-          <w:szCs w:val="30"/>
-        </w:rPr>
-        <w:t>problem</w:t>
-      </w:r>
-      <w:proofErr w:type="gramEnd"/>
+        <w:t>Learn about a binomial distribution and apply it to the problem</w:t>
+      </w:r>
     </w:p>
     <w:p>
       <w:pPr>
@@ -182,19 +171,8 @@
           <w:sz w:val="30"/>
           <w:szCs w:val="30"/>
         </w:rPr>
-        <w:t xml:space="preserve">Use the above information to help determine the optimal number of rooms to </w:t>
-      </w:r>
-      <w:proofErr w:type="gramStart"/>
-      <w:r>
-        <w:rPr>
-          <w:rFonts w:ascii="ProximaNova" w:hAnsi="ProximaNova"/>
-          <w:color w:val="292E35"/>
-          <w:sz w:val="30"/>
-          <w:szCs w:val="30"/>
-        </w:rPr>
-        <w:t>overbook</w:t>
-      </w:r>
-      <w:proofErr w:type="gramEnd"/>
+        <w:t>Use the above information to help determine the optimal number of rooms to overbook</w:t>
+      </w:r>
     </w:p>
     <w:p>
       <w:pPr>
@@ -413,27 +391,7 @@
           <w:sz w:val="30"/>
           <w:szCs w:val="30"/>
         </w:rPr>
-        <w:t xml:space="preserve">On an average night, you know that 8% of your hotel guests who book a room </w:t>
-      </w:r>
-      <w:proofErr w:type="gramStart"/>
-      <w:r>
-        <w:rPr>
-          <w:rFonts w:ascii="ProximaNova" w:hAnsi="ProximaNova"/>
-          <w:color w:val="292E35"/>
-          <w:sz w:val="30"/>
-          <w:szCs w:val="30"/>
-        </w:rPr>
-        <w:t>don’t</w:t>
-      </w:r>
-      <w:proofErr w:type="gramEnd"/>
-      <w:r>
-        <w:rPr>
-          <w:rFonts w:ascii="ProximaNova" w:hAnsi="ProximaNova"/>
-          <w:color w:val="292E35"/>
-          <w:sz w:val="30"/>
-          <w:szCs w:val="30"/>
-        </w:rPr>
-        <w:t xml:space="preserve"> show up.</w:t>
+        <w:t>On an average night, you know that 8% of your hotel guests who book a room don’t show up.</w:t>
       </w:r>
     </w:p>
     <w:p>
@@ -561,19 +519,8 @@
           <w:sz w:val="54"/>
           <w:szCs w:val="54"/>
         </w:rPr>
-        <w:t xml:space="preserve">Develop a game </w:t>
-      </w:r>
-      <w:proofErr w:type="gramStart"/>
-      <w:r>
-        <w:rPr>
-          <w:rFonts w:ascii="ProximaNova" w:hAnsi="ProximaNova"/>
-          <w:color w:val="292E35"/>
-          <w:sz w:val="54"/>
-          <w:szCs w:val="54"/>
-        </w:rPr>
-        <w:t>plan</w:t>
-      </w:r>
-      <w:proofErr w:type="gramEnd"/>
+        <w:t>Develop a game plan</w:t>
+      </w:r>
     </w:p>
     <w:p>
       <w:pPr>
@@ -1528,27 +1475,7 @@
           <w:szCs w:val="30"/>
         </w:rPr>
         <w:lastRenderedPageBreak/>
-        <w:t xml:space="preserve">We can use Python to design a Bernoulli experiment. </w:t>
-      </w:r>
-      <w:proofErr w:type="gramStart"/>
-      <w:r>
-        <w:rPr>
-          <w:rFonts w:ascii="ProximaNova" w:hAnsi="ProximaNova"/>
-          <w:color w:val="292E35"/>
-          <w:sz w:val="30"/>
-          <w:szCs w:val="30"/>
-        </w:rPr>
-        <w:t>Let’s</w:t>
-      </w:r>
-      <w:proofErr w:type="gramEnd"/>
-      <w:r>
-        <w:rPr>
-          <w:rFonts w:ascii="ProximaNova" w:hAnsi="ProximaNova"/>
-          <w:color w:val="292E35"/>
-          <w:sz w:val="30"/>
-          <w:szCs w:val="30"/>
-        </w:rPr>
-        <w:t xml:space="preserve"> look at the code we use to generate the Bernoulli experiment that equals tossing a coin:</w:t>
+        <w:t>We can use Python to design a Bernoulli experiment. Let’s look at the code we use to generate the Bernoulli experiment that equals tossing a coin:</w:t>
       </w:r>
     </w:p>
     <w:p>
@@ -1635,10 +1562,14 @@
           <w:szCs w:val="22"/>
           <w:shd w:val="clear" w:color="auto" w:fill="F6F8FA"/>
         </w:rPr>
-        <w:t xml:space="preserve"> </w:t>
-      </w:r>
-      <w:proofErr w:type="gramStart"/>
-      <w:r>
+        <w:t xml:space="preserve"> np</w:t>
+      </w:r>
+    </w:p>
+    <w:p>
+      <w:pPr>
+        <w:pStyle w:val="HTMLPreformatted"/>
+        <w:shd w:val="clear" w:color="auto" w:fill="F6F8FA"/>
+        <w:spacing w:after="240"/>
         <w:rPr>
           <w:rStyle w:val="HTMLCode"/>
           <w:rFonts w:ascii="Consolas" w:hAnsi="Consolas"/>
@@ -1647,15 +1578,9 @@
           <w:szCs w:val="22"/>
           <w:shd w:val="clear" w:color="auto" w:fill="F6F8FA"/>
         </w:rPr>
-        <w:t>np</w:t>
-      </w:r>
-      <w:proofErr w:type="gramEnd"/>
-    </w:p>
-    <w:p>
-      <w:pPr>
-        <w:pStyle w:val="HTMLPreformatted"/>
-        <w:shd w:val="clear" w:color="auto" w:fill="F6F8FA"/>
-        <w:spacing w:after="240"/>
+      </w:pPr>
+      <w:proofErr w:type="gramStart"/>
+      <w:r>
         <w:rPr>
           <w:rStyle w:val="HTMLCode"/>
           <w:rFonts w:ascii="Consolas" w:hAnsi="Consolas"/>
@@ -1664,8 +1589,10 @@
           <w:szCs w:val="22"/>
           <w:shd w:val="clear" w:color="auto" w:fill="F6F8FA"/>
         </w:rPr>
-      </w:pPr>
-      <w:proofErr w:type="gramStart"/>
+        <w:t>print(</w:t>
+      </w:r>
+      <w:proofErr w:type="spellStart"/>
+      <w:proofErr w:type="gramEnd"/>
       <w:r>
         <w:rPr>
           <w:rStyle w:val="HTMLCode"/>
@@ -1675,10 +1602,9 @@
           <w:szCs w:val="22"/>
           <w:shd w:val="clear" w:color="auto" w:fill="F6F8FA"/>
         </w:rPr>
-        <w:t>print(</w:t>
-      </w:r>
-      <w:proofErr w:type="spellStart"/>
-      <w:proofErr w:type="gramEnd"/>
+        <w:t>np.random.binomial</w:t>
+      </w:r>
+      <w:proofErr w:type="spellEnd"/>
       <w:r>
         <w:rPr>
           <w:rStyle w:val="HTMLCode"/>
@@ -1688,9 +1614,19 @@
           <w:szCs w:val="22"/>
           <w:shd w:val="clear" w:color="auto" w:fill="F6F8FA"/>
         </w:rPr>
-        <w:t>np.random.binomial</w:t>
-      </w:r>
-      <w:proofErr w:type="spellEnd"/>
+        <w:t>(</w:t>
+      </w:r>
+      <w:r>
+        <w:rPr>
+          <w:rStyle w:val="hljs-number"/>
+          <w:rFonts w:ascii="Consolas" w:hAnsi="Consolas"/>
+          <w:color w:val="008080"/>
+          <w:sz w:val="22"/>
+          <w:szCs w:val="22"/>
+          <w:shd w:val="clear" w:color="auto" w:fill="F6F8FA"/>
+        </w:rPr>
+        <w:t>1</w:t>
+      </w:r>
       <w:r>
         <w:rPr>
           <w:rStyle w:val="HTMLCode"/>
@@ -1700,7 +1636,7 @@
           <w:szCs w:val="22"/>
           <w:shd w:val="clear" w:color="auto" w:fill="F6F8FA"/>
         </w:rPr>
-        <w:t>(</w:t>
+        <w:t xml:space="preserve">, </w:t>
       </w:r>
       <w:r>
         <w:rPr>
@@ -1711,7 +1647,7 @@
           <w:szCs w:val="22"/>
           <w:shd w:val="clear" w:color="auto" w:fill="F6F8FA"/>
         </w:rPr>
-        <w:t>1</w:t>
+        <w:t>0.5</w:t>
       </w:r>
       <w:r>
         <w:rPr>
@@ -1733,7 +1669,7 @@
           <w:szCs w:val="22"/>
           <w:shd w:val="clear" w:color="auto" w:fill="F6F8FA"/>
         </w:rPr>
-        <w:t>0.5</w:t>
+        <w:t>1</w:t>
       </w:r>
       <w:r>
         <w:rPr>
@@ -1744,28 +1680,6 @@
           <w:szCs w:val="22"/>
           <w:shd w:val="clear" w:color="auto" w:fill="F6F8FA"/>
         </w:rPr>
-        <w:t xml:space="preserve">, </w:t>
-      </w:r>
-      <w:r>
-        <w:rPr>
-          <w:rStyle w:val="hljs-number"/>
-          <w:rFonts w:ascii="Consolas" w:hAnsi="Consolas"/>
-          <w:color w:val="008080"/>
-          <w:sz w:val="22"/>
-          <w:szCs w:val="22"/>
-          <w:shd w:val="clear" w:color="auto" w:fill="F6F8FA"/>
-        </w:rPr>
-        <w:t>1</w:t>
-      </w:r>
-      <w:r>
-        <w:rPr>
-          <w:rStyle w:val="HTMLCode"/>
-          <w:rFonts w:ascii="Consolas" w:hAnsi="Consolas"/>
-          <w:color w:val="333333"/>
-          <w:sz w:val="22"/>
-          <w:szCs w:val="22"/>
-          <w:shd w:val="clear" w:color="auto" w:fill="F6F8FA"/>
-        </w:rPr>
         <w:t>))</w:t>
       </w:r>
     </w:p>
@@ -1923,27 +1837,7 @@
           <w:sz w:val="30"/>
           <w:szCs w:val="30"/>
         </w:rPr>
-        <w:t xml:space="preserve">The first argument represents the number of trials - or how many </w:t>
-      </w:r>
-      <w:proofErr w:type="gramStart"/>
-      <w:r>
-        <w:rPr>
-          <w:rFonts w:ascii="ProximaNova" w:hAnsi="ProximaNova"/>
-          <w:color w:val="292E35"/>
-          <w:sz w:val="30"/>
-          <w:szCs w:val="30"/>
-        </w:rPr>
-        <w:t>coin</w:t>
-      </w:r>
-      <w:proofErr w:type="gramEnd"/>
-      <w:r>
-        <w:rPr>
-          <w:rFonts w:ascii="ProximaNova" w:hAnsi="ProximaNova"/>
-          <w:color w:val="292E35"/>
-          <w:sz w:val="30"/>
-          <w:szCs w:val="30"/>
-        </w:rPr>
-        <w:t xml:space="preserve"> flips we’re doing in each experiment</w:t>
+        <w:t>The first argument represents the number of trials - or how many coin flips we’re doing in each experiment</w:t>
       </w:r>
     </w:p>
     <w:p>
@@ -2077,27 +1971,7 @@
           <w:sz w:val="30"/>
           <w:szCs w:val="30"/>
         </w:rPr>
-        <w:t xml:space="preserve">The third argument represents how many experiments </w:t>
-      </w:r>
-      <w:proofErr w:type="gramStart"/>
-      <w:r>
-        <w:rPr>
-          <w:rFonts w:ascii="ProximaNova" w:hAnsi="ProximaNova"/>
-          <w:color w:val="292E35"/>
-          <w:sz w:val="30"/>
-          <w:szCs w:val="30"/>
-        </w:rPr>
-        <w:t>you’re</w:t>
-      </w:r>
-      <w:proofErr w:type="gramEnd"/>
-      <w:r>
-        <w:rPr>
-          <w:rFonts w:ascii="ProximaNova" w:hAnsi="ProximaNova"/>
-          <w:color w:val="292E35"/>
-          <w:sz w:val="30"/>
-          <w:szCs w:val="30"/>
-        </w:rPr>
-        <w:t xml:space="preserve"> running (if the difference between argument 1 and 3 is not entirely clear at this time, don’t worry - it will become clear later!)</w:t>
+        <w:t>The third argument represents how many experiments you’re running (if the difference between argument 1 and 3 is not entirely clear at this time, don’t worry - it will become clear later!)</w:t>
       </w:r>
     </w:p>
     <w:p>
@@ -2111,25 +1985,14 @@
           <w:szCs w:val="30"/>
         </w:rPr>
       </w:pPr>
-      <w:proofErr w:type="gramStart"/>
-      <w:r>
-        <w:rPr>
-          <w:rFonts w:ascii="ProximaNova" w:hAnsi="ProximaNova"/>
-          <w:color w:val="292E35"/>
-          <w:sz w:val="30"/>
-          <w:szCs w:val="30"/>
-        </w:rPr>
-        <w:t>Let’s</w:t>
-      </w:r>
-      <w:proofErr w:type="gramEnd"/>
-      <w:r>
-        <w:rPr>
-          <w:rFonts w:ascii="ProximaNova" w:hAnsi="ProximaNova"/>
-          <w:color w:val="292E35"/>
-          <w:sz w:val="30"/>
-          <w:szCs w:val="30"/>
-        </w:rPr>
-        <w:t xml:space="preserve"> get into running some code!</w:t>
+      <w:r>
+        <w:rPr>
+          <w:rFonts w:ascii="ProximaNova" w:hAnsi="ProximaNova"/>
+          <w:color w:val="292E35"/>
+          <w:sz w:val="30"/>
+          <w:szCs w:val="30"/>
+        </w:rPr>
+        <w:t>Let’s get into running some code!</w:t>
       </w:r>
     </w:p>
     <w:p>
@@ -2168,6 +2031,15 @@
           <w:szCs w:val="30"/>
         </w:rPr>
       </w:pPr>
+      <w:r>
+        <w:rPr>
+          <w:rFonts w:ascii="ProximaNova" w:hAnsi="ProximaNova"/>
+          <w:color w:val="292E35"/>
+          <w:sz w:val="30"/>
+          <w:szCs w:val="30"/>
+        </w:rPr>
+        <w:t xml:space="preserve">You’ll see that you either see “1” (= success, say heads) as an output, or “0” (no success, say tails). Let’s say that we consider heads as success, that means running this experiment (or running this code cell) is </w:t>
+      </w:r>
       <w:proofErr w:type="gramStart"/>
       <w:r>
         <w:rPr>
@@ -2176,7 +2048,7 @@
           <w:sz w:val="30"/>
           <w:szCs w:val="30"/>
         </w:rPr>
-        <w:t>You’ll</w:t>
+        <w:t>exactly the same</w:t>
       </w:r>
       <w:proofErr w:type="gramEnd"/>
       <w:r>
@@ -2186,47 +2058,7 @@
           <w:sz w:val="30"/>
           <w:szCs w:val="30"/>
         </w:rPr>
-        <w:t xml:space="preserve"> see that you either see “1” (= success, say heads) as an output, or “0” (no success, say tails). </w:t>
-      </w:r>
-      <w:proofErr w:type="gramStart"/>
-      <w:r>
-        <w:rPr>
-          <w:rFonts w:ascii="ProximaNova" w:hAnsi="ProximaNova"/>
-          <w:color w:val="292E35"/>
-          <w:sz w:val="30"/>
-          <w:szCs w:val="30"/>
-        </w:rPr>
-        <w:t>Let’s</w:t>
-      </w:r>
-      <w:proofErr w:type="gramEnd"/>
-      <w:r>
-        <w:rPr>
-          <w:rFonts w:ascii="ProximaNova" w:hAnsi="ProximaNova"/>
-          <w:color w:val="292E35"/>
-          <w:sz w:val="30"/>
-          <w:szCs w:val="30"/>
-        </w:rPr>
-        <w:t xml:space="preserve"> say that we consider heads as success, that means running this experiment (or running this code cell) is exactly the same as tossing a coin. Run the code a few times and see how </w:t>
-      </w:r>
-      <w:proofErr w:type="gramStart"/>
-      <w:r>
-        <w:rPr>
-          <w:rFonts w:ascii="ProximaNova" w:hAnsi="ProximaNova"/>
-          <w:color w:val="292E35"/>
-          <w:sz w:val="30"/>
-          <w:szCs w:val="30"/>
-        </w:rPr>
-        <w:t>you’ll</w:t>
-      </w:r>
-      <w:proofErr w:type="gramEnd"/>
-      <w:r>
-        <w:rPr>
-          <w:rFonts w:ascii="ProximaNova" w:hAnsi="ProximaNova"/>
-          <w:color w:val="292E35"/>
-          <w:sz w:val="30"/>
-          <w:szCs w:val="30"/>
-        </w:rPr>
-        <w:t xml:space="preserve"> sometimes get a 1 and sometimes a 0!</w:t>
+        <w:t xml:space="preserve"> as tossing a coin. Run the code a few times and see how you’ll sometimes get a 1 and sometimes a 0!</w:t>
       </w:r>
     </w:p>
     <w:p>
@@ -2394,7 +2226,7 @@
           <w:sz w:val="30"/>
           <w:szCs w:val="30"/>
         </w:rPr>
-        <w:t xml:space="preserve"> you’ll notice that out of all of the coin flips, you’ll get 1 (heads) about half of the time, and 0 (tails) about half of the time. </w:t>
+        <w:t xml:space="preserve"> you’ll notice that out of all of the coin flips, you’ll get 1 (heads) about half of the time, and 0 (tails) about half of the time. Let’s </w:t>
       </w:r>
       <w:proofErr w:type="gramStart"/>
       <w:r>
@@ -2404,7 +2236,7 @@
           <w:sz w:val="30"/>
           <w:szCs w:val="30"/>
         </w:rPr>
-        <w:t>Let’s</w:t>
+        <w:t>take a look</w:t>
       </w:r>
       <w:proofErr w:type="gramEnd"/>
       <w:r>
@@ -2414,7 +2246,7 @@
           <w:sz w:val="30"/>
           <w:szCs w:val="30"/>
         </w:rPr>
-        <w:t xml:space="preserve"> take a look at what it looks like when we run the experiment 10 times.</w:t>
+        <w:t xml:space="preserve"> at what it looks like when we run the experiment 10 times.</w:t>
       </w:r>
     </w:p>
     <w:p>
@@ -2434,29 +2266,7 @@
           <w:szCs w:val="30"/>
           <w:shd w:val="clear" w:color="auto" w:fill="FFFFFF"/>
         </w:rPr>
-        <w:t xml:space="preserve">Next, </w:t>
-      </w:r>
-      <w:proofErr w:type="gramStart"/>
-      <w:r>
-        <w:rPr>
-          <w:rFonts w:ascii="ProximaNova" w:hAnsi="ProximaNova"/>
-          <w:color w:val="292E35"/>
-          <w:sz w:val="30"/>
-          <w:szCs w:val="30"/>
-          <w:shd w:val="clear" w:color="auto" w:fill="FFFFFF"/>
-        </w:rPr>
-        <w:t>let’s</w:t>
-      </w:r>
-      <w:proofErr w:type="gramEnd"/>
-      <w:r>
-        <w:rPr>
-          <w:rFonts w:ascii="ProximaNova" w:hAnsi="ProximaNova"/>
-          <w:color w:val="292E35"/>
-          <w:sz w:val="30"/>
-          <w:szCs w:val="30"/>
-          <w:shd w:val="clear" w:color="auto" w:fill="FFFFFF"/>
-        </w:rPr>
-        <w:t xml:space="preserve"> look at what happens if we change the first parameter from 1 to 20.</w:t>
+        <w:t>Next, let’s look at what happens if we change the first parameter from 1 to 20.</w:t>
       </w:r>
     </w:p>
     <w:p>
@@ -2485,6 +2295,7 @@
       <w:r>
         <w:rPr>
           <w:rFonts w:ascii="Consolas" w:eastAsia="Times New Roman" w:hAnsi="Consolas" w:cs="Times New Roman"/>
+          <w:noProof/>
           <w:color w:val="000000"/>
           <w:sz w:val="21"/>
           <w:szCs w:val="21"/>
@@ -2629,7 +2440,7 @@
       </w:pPr>
       <w:r>
         <w:pict w14:anchorId="2881393E">
-          <v:rect id="_x0000_i1029" style="width:0;height:0" o:hrstd="t" o:hrnoshade="t" o:hr="t" fillcolor="#292e35" stroked="f"/>
+          <v:rect id="_x0000_i1028" style="width:0;height:0" o:hrstd="t" o:hrnoshade="t" o:hr="t" fillcolor="#292e35" stroked="f"/>
         </w:pict>
       </w:r>
     </w:p>
@@ -2652,27 +2463,7 @@
           <w:szCs w:val="30"/>
         </w:rPr>
         <w:lastRenderedPageBreak/>
-        <w:t xml:space="preserve">What </w:t>
-      </w:r>
-      <w:proofErr w:type="gramStart"/>
-      <w:r>
-        <w:rPr>
-          <w:rFonts w:ascii="ProximaNova" w:hAnsi="ProximaNova"/>
-          <w:color w:val="292E35"/>
-          <w:sz w:val="30"/>
-          <w:szCs w:val="30"/>
-        </w:rPr>
-        <w:t>you’ve</w:t>
-      </w:r>
-      <w:proofErr w:type="gramEnd"/>
-      <w:r>
-        <w:rPr>
-          <w:rFonts w:ascii="ProximaNova" w:hAnsi="ProximaNova"/>
-          <w:color w:val="292E35"/>
-          <w:sz w:val="30"/>
-          <w:szCs w:val="30"/>
-        </w:rPr>
-        <w:t xml:space="preserve"> been seeing here is the groundwork of what is called the </w:t>
+        <w:t>What you’ve been seeing here is the groundwork of what is called the </w:t>
       </w:r>
       <w:r>
         <w:rPr>
@@ -3033,27 +2824,7 @@
           <w:sz w:val="30"/>
           <w:szCs w:val="30"/>
         </w:rPr>
-        <w:t xml:space="preserve"> and (because </w:t>
-      </w:r>
-      <w:proofErr w:type="gramStart"/>
-      <w:r>
-        <w:rPr>
-          <w:rFonts w:ascii="ProximaNova" w:hAnsi="ProximaNova"/>
-          <w:color w:val="292E35"/>
-          <w:sz w:val="30"/>
-          <w:szCs w:val="30"/>
-        </w:rPr>
-        <w:t>we’re</w:t>
-      </w:r>
-      <w:proofErr w:type="gramEnd"/>
-      <w:r>
-        <w:rPr>
-          <w:rFonts w:ascii="ProximaNova" w:hAnsi="ProximaNova"/>
-          <w:color w:val="292E35"/>
-          <w:sz w:val="30"/>
-          <w:szCs w:val="30"/>
-        </w:rPr>
-        <w:t xml:space="preserve"> talking about a coin flip) </w:t>
+        <w:t> and (because we’re talking about a coin flip) </w:t>
       </w:r>
       <w:r>
         <w:rPr>
@@ -3197,27 +2968,7 @@
           <w:sz w:val="30"/>
           <w:szCs w:val="30"/>
         </w:rPr>
-        <w:t xml:space="preserve"> to get to the answer by repeating the experiment a very high number of times (say, 1000 or even 10000). If it </w:t>
-      </w:r>
-      <w:proofErr w:type="gramStart"/>
-      <w:r>
-        <w:rPr>
-          <w:rFonts w:ascii="ProximaNova" w:hAnsi="ProximaNova"/>
-          <w:color w:val="292E35"/>
-          <w:sz w:val="30"/>
-          <w:szCs w:val="30"/>
-        </w:rPr>
-        <w:t>doesn’t</w:t>
-      </w:r>
-      <w:proofErr w:type="gramEnd"/>
-      <w:r>
-        <w:rPr>
-          <w:rFonts w:ascii="ProximaNova" w:hAnsi="ProximaNova"/>
-          <w:color w:val="292E35"/>
-          <w:sz w:val="30"/>
-          <w:szCs w:val="30"/>
-        </w:rPr>
-        <w:t xml:space="preserve"> immediately click, don’t worry, you’ll see what we mean in a bit!</w:t>
+        <w:t> to get to the answer by repeating the experiment a very high number of times (say, 1000 or even 10000). If it doesn’t immediately click, don’t worry, you’ll see what we mean in a bit!</w:t>
       </w:r>
     </w:p>
     <w:p>
@@ -3300,6 +3051,9 @@
     </w:p>
     <w:p>
       <w:r>
+        <w:rPr>
+          <w:noProof/>
+        </w:rPr>
         <w:drawing>
           <wp:inline distT="0" distB="0" distL="0" distR="0" wp14:anchorId="197EA29E" wp14:editId="2A31369B">
             <wp:extent cx="4884843" cy="1021168"/>
@@ -3347,7 +3101,6 @@
           <w:szCs w:val="30"/>
         </w:rPr>
       </w:pPr>
-      <w:proofErr w:type="gramStart"/>
       <w:r>
         <w:rPr>
           <w:rFonts w:ascii="Georgia" w:eastAsia="Times New Roman" w:hAnsi="Georgia" w:cs="Times New Roman"/>
@@ -3355,17 +3108,7 @@
           <w:sz w:val="30"/>
           <w:szCs w:val="30"/>
         </w:rPr>
-        <w:t>Let’s</w:t>
-      </w:r>
-      <w:proofErr w:type="gramEnd"/>
-      <w:r>
-        <w:rPr>
-          <w:rFonts w:ascii="Georgia" w:eastAsia="Times New Roman" w:hAnsi="Georgia" w:cs="Times New Roman"/>
-          <w:color w:val="292E35"/>
-          <w:sz w:val="30"/>
-          <w:szCs w:val="30"/>
-        </w:rPr>
-        <w:t xml:space="preserve"> take a moment to understand what the output of this function is. When we run this </w:t>
+        <w:t xml:space="preserve">Let’s take a moment to understand what the output of this function is. When we run this </w:t>
       </w:r>
       <w:proofErr w:type="gramStart"/>
       <w:r>
@@ -3480,7 +3223,7 @@
       </w:pPr>
       <w:r>
         <w:pict w14:anchorId="6F22F36E">
-          <v:rect id="_x0000_i1039" style="width:0;height:0" o:hrstd="t" o:hrnoshade="t" o:hr="t" fillcolor="#292e35" stroked="f"/>
+          <v:rect id="_x0000_i1029" style="width:0;height:0" o:hrstd="t" o:hrnoshade="t" o:hr="t" fillcolor="#292e35" stroked="f"/>
         </w:pict>
       </w:r>
     </w:p>
@@ -3503,27 +3246,7 @@
           <w:sz w:val="30"/>
           <w:szCs w:val="30"/>
         </w:rPr>
-        <w:t xml:space="preserve">Now, to get an accurate approximation of exactly what the probability is of getting 4 times heads, we need to repeat this experiment far more than 20 times. Below, </w:t>
-      </w:r>
-      <w:proofErr w:type="gramStart"/>
-      <w:r>
-        <w:rPr>
-          <w:rFonts w:ascii="ProximaNova" w:hAnsi="ProximaNova"/>
-          <w:color w:val="292E35"/>
-          <w:sz w:val="30"/>
-          <w:szCs w:val="30"/>
-        </w:rPr>
-        <w:t>we’ll</w:t>
-      </w:r>
-      <w:proofErr w:type="gramEnd"/>
-      <w:r>
-        <w:rPr>
-          <w:rFonts w:ascii="ProximaNova" w:hAnsi="ProximaNova"/>
-          <w:color w:val="292E35"/>
-          <w:sz w:val="30"/>
-          <w:szCs w:val="30"/>
-        </w:rPr>
-        <w:t xml:space="preserve"> run the experiment 1000 times, 10,000 times, and 100,000 times. We’ll store the list of outcomes in variables that we will </w:t>
+        <w:t xml:space="preserve">Now, to get an accurate approximation of exactly what the probability is of getting 4 times heads, we need to repeat this experiment far more than 20 times. Below, we’ll run the experiment 1000 times, 10,000 times, and 100,000 times. We’ll store the list of outcomes in variables that we will </w:t>
       </w:r>
       <w:proofErr w:type="gramStart"/>
       <w:r>
@@ -3608,6 +3331,9 @@
     </w:p>
     <w:p>
       <w:r>
+        <w:rPr>
+          <w:noProof/>
+        </w:rPr>
         <w:drawing>
           <wp:inline distT="0" distB="0" distL="0" distR="0" wp14:anchorId="1B0CA9B6" wp14:editId="3AEE130A">
             <wp:extent cx="5943600" cy="1919605"/>
@@ -3685,7 +3411,7 @@
           <w:szCs w:val="30"/>
           <w:shd w:val="clear" w:color="auto" w:fill="FFFFFF"/>
         </w:rPr>
-        <w:t xml:space="preserve"> calculated mathematically as well! The “binomial probability” can be calculated as follows (</w:t>
+        <w:t xml:space="preserve"> calculated mathematically as well! The “binomial probability” can be calculated as follows (don’t worry if what follows doesn’t immediately click - you’ll get </w:t>
       </w:r>
       <w:proofErr w:type="gramStart"/>
       <w:r>
@@ -3696,7 +3422,7 @@
           <w:szCs w:val="30"/>
           <w:shd w:val="clear" w:color="auto" w:fill="FFFFFF"/>
         </w:rPr>
-        <w:t>don’t</w:t>
+        <w:t>really familiar</w:t>
       </w:r>
       <w:proofErr w:type="gramEnd"/>
       <w:r>
@@ -3707,11 +3433,14 @@
           <w:szCs w:val="30"/>
           <w:shd w:val="clear" w:color="auto" w:fill="FFFFFF"/>
         </w:rPr>
-        <w:t xml:space="preserve"> worry if what follows doesn’t immediately click - you’ll get really familiar with all this in Flatiron School’s Data Science Program):</w:t>
-      </w:r>
-    </w:p>
-    <w:p>
-      <w:r>
+        <w:t xml:space="preserve"> with all this in Flatiron School’s Data Science Program):</w:t>
+      </w:r>
+    </w:p>
+    <w:p>
+      <w:r>
+        <w:rPr>
+          <w:noProof/>
+        </w:rPr>
         <w:lastRenderedPageBreak/>
         <w:drawing>
           <wp:inline distT="0" distB="0" distL="0" distR="0" wp14:anchorId="3F96FE2B" wp14:editId="1EA18506">
@@ -3752,6 +3481,9 @@
     </w:p>
     <w:p>
       <w:r>
+        <w:rPr>
+          <w:noProof/>
+        </w:rPr>
         <w:drawing>
           <wp:inline distT="0" distB="0" distL="0" distR="0" wp14:anchorId="2602582C" wp14:editId="14D89BB6">
             <wp:extent cx="5943600" cy="1248410"/>
@@ -3834,51 +3566,14 @@
           <w:sz w:val="30"/>
           <w:szCs w:val="30"/>
         </w:rPr>
-        <w:t xml:space="preserve">To get a full picture on how likely it is to throw heads a certain number of times, you can visualize this in a plot. In the plot below, you can see for each possible outcome (ranging from “throwing heads 0 times” to “throwing heads 5 times” how likely it is: for 4 heads, you see </w:t>
-      </w:r>
-      <w:proofErr w:type="gramStart"/>
-      <w:r>
-        <w:rPr>
-          <w:rFonts w:ascii="ProximaNova" w:eastAsia="Times New Roman" w:hAnsi="ProximaNova" w:cs="Times New Roman"/>
-          <w:color w:val="292E35"/>
-          <w:sz w:val="30"/>
-          <w:szCs w:val="30"/>
-        </w:rPr>
-        <w:t>it’s</w:t>
-      </w:r>
-      <w:proofErr w:type="gramEnd"/>
-      <w:r>
-        <w:rPr>
-          <w:rFonts w:ascii="ProximaNova" w:eastAsia="Times New Roman" w:hAnsi="ProximaNova" w:cs="Times New Roman"/>
-          <w:color w:val="292E35"/>
-          <w:sz w:val="30"/>
-          <w:szCs w:val="30"/>
-        </w:rPr>
-        <w:t xml:space="preserve"> about 16% chance. For 3 heads, </w:t>
-      </w:r>
-      <w:proofErr w:type="gramStart"/>
-      <w:r>
-        <w:rPr>
-          <w:rFonts w:ascii="ProximaNova" w:eastAsia="Times New Roman" w:hAnsi="ProximaNova" w:cs="Times New Roman"/>
-          <w:color w:val="292E35"/>
-          <w:sz w:val="30"/>
-          <w:szCs w:val="30"/>
-        </w:rPr>
-        <w:t>it’s</w:t>
-      </w:r>
-      <w:proofErr w:type="gramEnd"/>
-      <w:r>
-        <w:rPr>
-          <w:rFonts w:ascii="ProximaNova" w:eastAsia="Times New Roman" w:hAnsi="ProximaNova" w:cs="Times New Roman"/>
-          <w:color w:val="292E35"/>
-          <w:sz w:val="30"/>
-          <w:szCs w:val="30"/>
-        </w:rPr>
-        <w:t xml:space="preserve"> about 31%. In the widget below, you can choose the number of experiments being performed and see the effect it has on the graph.</w:t>
-      </w:r>
-    </w:p>
-    <w:p>
-      <w:r>
+        <w:t>To get a full picture on how likely it is to throw heads a certain number of times, you can visualize this in a plot. In the plot below, you can see for each possible outcome (ranging from “throwing heads 0 times” to “throwing heads 5 times” how likely it is: for 4 heads, you see it’s about 16% chance. For 3 heads, it’s about 31%. In the widget below, you can choose the number of experiments being performed and see the effect it has on the graph.</w:t>
+      </w:r>
+    </w:p>
+    <w:p>
+      <w:r>
+        <w:rPr>
+          <w:noProof/>
+        </w:rPr>
         <w:lastRenderedPageBreak/>
         <w:drawing>
           <wp:inline distT="0" distB="0" distL="0" distR="0" wp14:anchorId="7E356D98" wp14:editId="2D707CB0">
@@ -3998,7 +3693,28 @@
           <w:sz w:val="30"/>
           <w:szCs w:val="30"/>
         </w:rPr>
-        <w:t xml:space="preserve">. When someone booked a room at the hotel, the hotel guest showing up is still not 100% certain. In that sense, the “guest showing up” is a probability event at itself, except (hopefully!) with a much higher chance than 50% in the event of a coin toss. in our hotel, on average, 8% of the customers who book a room </w:t>
+        <w:t>. When someone booked a room at the hotel, the hotel guest showing up is still not 100% certain. In that sense, the “guest showing up” is a probability event at itself, except (hopefully!) with a much higher chance than 50% in the event of a coin toss. in our hotel, on average, 8% of the customers who book a room don’t end up staying on a given night.</w:t>
+      </w:r>
+    </w:p>
+    <w:p>
+      <w:pPr>
+        <w:shd w:val="clear" w:color="auto" w:fill="FFFFFF"/>
+        <w:spacing w:before="100" w:beforeAutospacing="1" w:after="100" w:afterAutospacing="1" w:line="240" w:lineRule="auto"/>
+        <w:rPr>
+          <w:rFonts w:ascii="ProximaNova" w:eastAsia="Times New Roman" w:hAnsi="ProximaNova" w:cs="Times New Roman"/>
+          <w:color w:val="292E35"/>
+          <w:sz w:val="30"/>
+          <w:szCs w:val="30"/>
+        </w:rPr>
+      </w:pPr>
+      <w:r>
+        <w:rPr>
+          <w:rFonts w:ascii="ProximaNova" w:eastAsia="Times New Roman" w:hAnsi="ProximaNova" w:cs="Times New Roman"/>
+          <w:color w:val="292E35"/>
+          <w:sz w:val="30"/>
+          <w:szCs w:val="30"/>
+        </w:rPr>
+        <w:t xml:space="preserve">Let’s check in Python what we can expect in terms of room bookings. We’ll use NumPy </w:t>
       </w:r>
       <w:proofErr w:type="gramStart"/>
       <w:r>
@@ -4008,7 +3724,7 @@
           <w:sz w:val="30"/>
           <w:szCs w:val="30"/>
         </w:rPr>
-        <w:t>don’t</w:t>
+        <w:t>again, and</w:t>
       </w:r>
       <w:proofErr w:type="gramEnd"/>
       <w:r>
@@ -4018,63 +3734,14 @@
           <w:sz w:val="30"/>
           <w:szCs w:val="30"/>
         </w:rPr>
-        <w:t xml:space="preserve"> end up staying on a given night.</w:t>
-      </w:r>
-    </w:p>
-    <w:p>
-      <w:pPr>
-        <w:shd w:val="clear" w:color="auto" w:fill="FFFFFF"/>
-        <w:spacing w:before="100" w:beforeAutospacing="1" w:after="100" w:afterAutospacing="1" w:line="240" w:lineRule="auto"/>
-        <w:rPr>
-          <w:rFonts w:ascii="ProximaNova" w:eastAsia="Times New Roman" w:hAnsi="ProximaNova" w:cs="Times New Roman"/>
-          <w:color w:val="292E35"/>
-          <w:sz w:val="30"/>
-          <w:szCs w:val="30"/>
-        </w:rPr>
-      </w:pPr>
-      <w:proofErr w:type="gramStart"/>
-      <w:r>
-        <w:rPr>
-          <w:rFonts w:ascii="ProximaNova" w:eastAsia="Times New Roman" w:hAnsi="ProximaNova" w:cs="Times New Roman"/>
-          <w:color w:val="292E35"/>
-          <w:sz w:val="30"/>
-          <w:szCs w:val="30"/>
-        </w:rPr>
-        <w:t>Let’s</w:t>
-      </w:r>
-      <w:proofErr w:type="gramEnd"/>
-      <w:r>
-        <w:rPr>
-          <w:rFonts w:ascii="ProximaNova" w:eastAsia="Times New Roman" w:hAnsi="ProximaNova" w:cs="Times New Roman"/>
-          <w:color w:val="292E35"/>
-          <w:sz w:val="30"/>
-          <w:szCs w:val="30"/>
-        </w:rPr>
-        <w:t xml:space="preserve"> check in Python what we can expect in terms of room bookings. We’ll use NumPy </w:t>
-      </w:r>
-      <w:proofErr w:type="gramStart"/>
-      <w:r>
-        <w:rPr>
-          <w:rFonts w:ascii="ProximaNova" w:eastAsia="Times New Roman" w:hAnsi="ProximaNova" w:cs="Times New Roman"/>
-          <w:color w:val="292E35"/>
-          <w:sz w:val="30"/>
-          <w:szCs w:val="30"/>
-        </w:rPr>
-        <w:t>again, and</w:t>
-      </w:r>
-      <w:proofErr w:type="gramEnd"/>
-      <w:r>
-        <w:rPr>
-          <w:rFonts w:ascii="ProximaNova" w:eastAsia="Times New Roman" w:hAnsi="ProximaNova" w:cs="Times New Roman"/>
-          <w:color w:val="292E35"/>
-          <w:sz w:val="30"/>
-          <w:szCs w:val="30"/>
-        </w:rPr>
         <w:t xml:space="preserve"> run the “experiment” so we can create a plot like the one before.</w:t>
       </w:r>
     </w:p>
     <w:p>
       <w:r>
+        <w:rPr>
+          <w:noProof/>
+        </w:rPr>
         <w:lastRenderedPageBreak/>
         <w:drawing>
           <wp:inline distT="0" distB="0" distL="0" distR="0" wp14:anchorId="060D355D" wp14:editId="57C892AE">
@@ -4172,29 +3839,7 @@
           <w:szCs w:val="30"/>
           <w:shd w:val="clear" w:color="auto" w:fill="FFFFFF"/>
         </w:rPr>
-        <w:t xml:space="preserve"> all 100 rooms are booked (you </w:t>
-      </w:r>
-      <w:proofErr w:type="gramStart"/>
-      <w:r>
-        <w:rPr>
-          <w:rFonts w:ascii="ProximaNova" w:hAnsi="ProximaNova"/>
-          <w:color w:val="292E35"/>
-          <w:sz w:val="30"/>
-          <w:szCs w:val="30"/>
-          <w:shd w:val="clear" w:color="auto" w:fill="FFFFFF"/>
-        </w:rPr>
-        <w:t>can’t</w:t>
-      </w:r>
-      <w:proofErr w:type="gramEnd"/>
-      <w:r>
-        <w:rPr>
-          <w:rFonts w:ascii="ProximaNova" w:hAnsi="ProximaNova"/>
-          <w:color w:val="292E35"/>
-          <w:sz w:val="30"/>
-          <w:szCs w:val="30"/>
-          <w:shd w:val="clear" w:color="auto" w:fill="FFFFFF"/>
-        </w:rPr>
-        <w:t xml:space="preserve"> even see that with the naked eye!). This is one night out of every ~14 years!</w:t>
+        <w:t> all 100 rooms are booked (you can’t even see that with the naked eye!). This is one night out of every ~14 years!</w:t>
       </w:r>
     </w:p>
     <w:p>
@@ -4242,27 +3887,7 @@
           <w:sz w:val="30"/>
           <w:szCs w:val="30"/>
         </w:rPr>
-        <w:t xml:space="preserve">From what </w:t>
-      </w:r>
-      <w:proofErr w:type="gramStart"/>
-      <w:r>
-        <w:rPr>
-          <w:rFonts w:ascii="ProximaNova" w:eastAsia="Times New Roman" w:hAnsi="ProximaNova" w:cs="Times New Roman"/>
-          <w:color w:val="292E35"/>
-          <w:sz w:val="30"/>
-          <w:szCs w:val="30"/>
-        </w:rPr>
-        <w:t>you’ve</w:t>
-      </w:r>
-      <w:proofErr w:type="gramEnd"/>
-      <w:r>
-        <w:rPr>
-          <w:rFonts w:ascii="ProximaNova" w:eastAsia="Times New Roman" w:hAnsi="ProximaNova" w:cs="Times New Roman"/>
-          <w:color w:val="292E35"/>
-          <w:sz w:val="30"/>
-          <w:szCs w:val="30"/>
-        </w:rPr>
-        <w:t xml:space="preserve"> seen before, it looks like overbooking your hotel seems like a potential solution to use the full capacity of your hotel in an optimal way. But how many rooms should you overbook? The answer depends on the cost structure of overbooking.</w:t>
+        <w:t>From what you’ve seen before, it looks like overbooking your hotel seems like a potential solution to use the full capacity of your hotel in an optimal way. But how many rooms should you overbook? The answer depends on the cost structure of overbooking.</w:t>
       </w:r>
     </w:p>
     <w:p>
@@ -4401,6 +4026,9 @@
     </w:p>
     <w:p>
       <w:r>
+        <w:rPr>
+          <w:noProof/>
+        </w:rPr>
         <w:drawing>
           <wp:inline distT="0" distB="0" distL="0" distR="0" wp14:anchorId="7A8C5574" wp14:editId="6A3827D9">
             <wp:extent cx="5943600" cy="250825"/>
@@ -4483,6 +4111,9 @@
     </w:p>
     <w:p>
       <w:r>
+        <w:rPr>
+          <w:noProof/>
+        </w:rPr>
         <w:drawing>
           <wp:inline distT="0" distB="0" distL="0" distR="0" wp14:anchorId="13758392" wp14:editId="1E4543A5">
             <wp:extent cx="2461473" cy="259102"/>
@@ -4585,6 +4216,7 @@
       <w:r>
         <w:rPr>
           <w:rFonts w:ascii="ProximaNova" w:eastAsia="Times New Roman" w:hAnsi="ProximaNova" w:cs="Times New Roman"/>
+          <w:noProof/>
           <w:color w:val="292E35"/>
           <w:sz w:val="30"/>
           <w:szCs w:val="30"/>
@@ -4649,21 +4281,69 @@
           <w:sz w:val="54"/>
           <w:szCs w:val="54"/>
         </w:rPr>
-        <w:t xml:space="preserve">Expected Profit when overbooking at 104 </w:t>
+        <w:t>Expected Profit when overbooking at 104 rooms</w:t>
+      </w:r>
+    </w:p>
+    <w:p>
+      <w:pPr>
+        <w:shd w:val="clear" w:color="auto" w:fill="FFFFFF"/>
+        <w:spacing w:before="100" w:beforeAutospacing="1" w:after="100" w:afterAutospacing="1" w:line="240" w:lineRule="auto"/>
+        <w:rPr>
+          <w:rFonts w:ascii="ProximaNova" w:eastAsia="Times New Roman" w:hAnsi="ProximaNova" w:cs="Times New Roman"/>
+          <w:color w:val="292E35"/>
+          <w:sz w:val="30"/>
+          <w:szCs w:val="30"/>
+        </w:rPr>
+      </w:pPr>
+      <w:r>
+        <w:rPr>
+          <w:rFonts w:ascii="ProximaNova" w:eastAsia="Times New Roman" w:hAnsi="ProximaNova" w:cs="Times New Roman"/>
+          <w:color w:val="292E35"/>
+          <w:sz w:val="30"/>
+          <w:szCs w:val="30"/>
+        </w:rPr>
+        <w:t xml:space="preserve">Previously, you saw how overbooking at 104 rooms can give very different profits depending on how many guests </w:t>
       </w:r>
       <w:proofErr w:type="gramStart"/>
       <w:r>
         <w:rPr>
           <w:rFonts w:ascii="ProximaNova" w:eastAsia="Times New Roman" w:hAnsi="ProximaNova" w:cs="Times New Roman"/>
-          <w:b/>
-          <w:bCs/>
-          <w:color w:val="292E35"/>
-          <w:sz w:val="54"/>
-          <w:szCs w:val="54"/>
-        </w:rPr>
-        <w:t>rooms</w:t>
+          <w:color w:val="292E35"/>
+          <w:sz w:val="30"/>
+          <w:szCs w:val="30"/>
+        </w:rPr>
+        <w:t>actually end</w:t>
       </w:r>
       <w:proofErr w:type="gramEnd"/>
+      <w:r>
+        <w:rPr>
+          <w:rFonts w:ascii="ProximaNova" w:eastAsia="Times New Roman" w:hAnsi="ProximaNova" w:cs="Times New Roman"/>
+          <w:color w:val="292E35"/>
+          <w:sz w:val="30"/>
+          <w:szCs w:val="30"/>
+        </w:rPr>
+        <w:t xml:space="preserve"> up staying in the hotel. Overbooking is a great tool to make more </w:t>
+      </w:r>
+      <w:proofErr w:type="gramStart"/>
+      <w:r>
+        <w:rPr>
+          <w:rFonts w:ascii="ProximaNova" w:eastAsia="Times New Roman" w:hAnsi="ProximaNova" w:cs="Times New Roman"/>
+          <w:color w:val="292E35"/>
+          <w:sz w:val="30"/>
+          <w:szCs w:val="30"/>
+        </w:rPr>
+        <w:t>money, but</w:t>
+      </w:r>
+      <w:proofErr w:type="gramEnd"/>
+      <w:r>
+        <w:rPr>
+          <w:rFonts w:ascii="ProximaNova" w:eastAsia="Times New Roman" w:hAnsi="ProximaNova" w:cs="Times New Roman"/>
+          <w:color w:val="292E35"/>
+          <w:sz w:val="30"/>
+          <w:szCs w:val="30"/>
+        </w:rPr>
+        <w:t xml:space="preserve"> can end up being costly if more hotel guests end up staying than rooms are available.</w:t>
+      </w:r>
     </w:p>
     <w:p>
       <w:pPr>
@@ -4683,7 +4363,7 @@
           <w:sz w:val="30"/>
           <w:szCs w:val="30"/>
         </w:rPr>
-        <w:t xml:space="preserve">Previously, you saw how overbooking at 104 rooms can give </w:t>
+        <w:t xml:space="preserve">In this section, we’ll </w:t>
       </w:r>
       <w:proofErr w:type="gramStart"/>
       <w:r>
@@ -4693,7 +4373,7 @@
           <w:sz w:val="30"/>
           <w:szCs w:val="30"/>
         </w:rPr>
-        <w:t>very different</w:t>
+        <w:t>look into</w:t>
       </w:r>
       <w:proofErr w:type="gramEnd"/>
       <w:r>
@@ -4703,68 +4383,7 @@
           <w:sz w:val="30"/>
           <w:szCs w:val="30"/>
         </w:rPr>
-        <w:t xml:space="preserve"> profits depending on how many guests actually end up staying in the hotel. Overbooking is a great tool to make more </w:t>
-      </w:r>
-      <w:proofErr w:type="gramStart"/>
-      <w:r>
-        <w:rPr>
-          <w:rFonts w:ascii="ProximaNova" w:eastAsia="Times New Roman" w:hAnsi="ProximaNova" w:cs="Times New Roman"/>
-          <w:color w:val="292E35"/>
-          <w:sz w:val="30"/>
-          <w:szCs w:val="30"/>
-        </w:rPr>
-        <w:t>money, but</w:t>
-      </w:r>
-      <w:proofErr w:type="gramEnd"/>
-      <w:r>
-        <w:rPr>
-          <w:rFonts w:ascii="ProximaNova" w:eastAsia="Times New Roman" w:hAnsi="ProximaNova" w:cs="Times New Roman"/>
-          <w:color w:val="292E35"/>
-          <w:sz w:val="30"/>
-          <w:szCs w:val="30"/>
-        </w:rPr>
-        <w:t xml:space="preserve"> can end up being costly if more hotel guests end up staying than rooms are available.</w:t>
-      </w:r>
-    </w:p>
-    <w:p>
-      <w:pPr>
-        <w:shd w:val="clear" w:color="auto" w:fill="FFFFFF"/>
-        <w:spacing w:before="100" w:beforeAutospacing="1" w:after="100" w:afterAutospacing="1" w:line="240" w:lineRule="auto"/>
-        <w:rPr>
-          <w:rFonts w:ascii="ProximaNova" w:eastAsia="Times New Roman" w:hAnsi="ProximaNova" w:cs="Times New Roman"/>
-          <w:color w:val="292E35"/>
-          <w:sz w:val="30"/>
-          <w:szCs w:val="30"/>
-        </w:rPr>
-      </w:pPr>
-      <w:r>
-        <w:rPr>
-          <w:rFonts w:ascii="ProximaNova" w:eastAsia="Times New Roman" w:hAnsi="ProximaNova" w:cs="Times New Roman"/>
-          <w:color w:val="292E35"/>
-          <w:sz w:val="30"/>
-          <w:szCs w:val="30"/>
-        </w:rPr>
-        <w:t xml:space="preserve">In this section, </w:t>
-      </w:r>
-      <w:proofErr w:type="gramStart"/>
-      <w:r>
-        <w:rPr>
-          <w:rFonts w:ascii="ProximaNova" w:eastAsia="Times New Roman" w:hAnsi="ProximaNova" w:cs="Times New Roman"/>
-          <w:color w:val="292E35"/>
-          <w:sz w:val="30"/>
-          <w:szCs w:val="30"/>
-        </w:rPr>
-        <w:t>we’ll</w:t>
-      </w:r>
-      <w:proofErr w:type="gramEnd"/>
-      <w:r>
-        <w:rPr>
-          <w:rFonts w:ascii="ProximaNova" w:eastAsia="Times New Roman" w:hAnsi="ProximaNova" w:cs="Times New Roman"/>
-          <w:color w:val="292E35"/>
-          <w:sz w:val="30"/>
-          <w:szCs w:val="30"/>
-        </w:rPr>
-        <w:t xml:space="preserve"> look into what our hotel’s expected profit is when overbooking 104 rooms.</w:t>
+        <w:t xml:space="preserve"> what our hotel’s expected profit is when overbooking 104 rooms.</w:t>
       </w:r>
     </w:p>
     <w:p>
@@ -4847,27 +4466,7 @@
           <w:sz w:val="30"/>
           <w:szCs w:val="30"/>
         </w:rPr>
-        <w:t xml:space="preserve">. </w:t>
-      </w:r>
-      <w:proofErr w:type="gramStart"/>
-      <w:r>
-        <w:rPr>
-          <w:rFonts w:ascii="ProximaNova" w:eastAsia="Times New Roman" w:hAnsi="ProximaNova" w:cs="Times New Roman"/>
-          <w:color w:val="292E35"/>
-          <w:sz w:val="30"/>
-          <w:szCs w:val="30"/>
-        </w:rPr>
-        <w:t>Let’s</w:t>
-      </w:r>
-      <w:proofErr w:type="gramEnd"/>
-      <w:r>
-        <w:rPr>
-          <w:rFonts w:ascii="ProximaNova" w:eastAsia="Times New Roman" w:hAnsi="ProximaNova" w:cs="Times New Roman"/>
-          <w:color w:val="292E35"/>
-          <w:sz w:val="30"/>
-          <w:szCs w:val="30"/>
-        </w:rPr>
-        <w:t xml:space="preserve"> run the experiment 10,000 times.</w:t>
+        <w:t>. Let’s run the experiment 10,000 times.</w:t>
       </w:r>
     </w:p>
     <w:p>
@@ -4892,27 +4491,7 @@
           <w:sz w:val="30"/>
           <w:szCs w:val="30"/>
         </w:rPr>
-        <w:t xml:space="preserve">For each of the potential outcomes, </w:t>
-      </w:r>
-      <w:proofErr w:type="gramStart"/>
-      <w:r>
-        <w:rPr>
-          <w:rFonts w:ascii="ProximaNova" w:eastAsia="Times New Roman" w:hAnsi="ProximaNova" w:cs="Times New Roman"/>
-          <w:color w:val="292E35"/>
-          <w:sz w:val="30"/>
-          <w:szCs w:val="30"/>
-        </w:rPr>
-        <w:t>we’ll</w:t>
-      </w:r>
-      <w:proofErr w:type="gramEnd"/>
-      <w:r>
-        <w:rPr>
-          <w:rFonts w:ascii="ProximaNova" w:eastAsia="Times New Roman" w:hAnsi="ProximaNova" w:cs="Times New Roman"/>
-          <w:color w:val="292E35"/>
-          <w:sz w:val="30"/>
-          <w:szCs w:val="30"/>
-        </w:rPr>
-        <w:t xml:space="preserve"> calculate the profit.</w:t>
+        <w:t>For each of the potential outcomes, we’ll calculate the profit.</w:t>
       </w:r>
     </w:p>
     <w:p>
@@ -4937,27 +4516,7 @@
           <w:sz w:val="30"/>
           <w:szCs w:val="30"/>
         </w:rPr>
-        <w:t xml:space="preserve">Next, </w:t>
-      </w:r>
-      <w:proofErr w:type="gramStart"/>
-      <w:r>
-        <w:rPr>
-          <w:rFonts w:ascii="ProximaNova" w:eastAsia="Times New Roman" w:hAnsi="ProximaNova" w:cs="Times New Roman"/>
-          <w:color w:val="292E35"/>
-          <w:sz w:val="30"/>
-          <w:szCs w:val="30"/>
-        </w:rPr>
-        <w:t>we’ll</w:t>
-      </w:r>
-      <w:proofErr w:type="gramEnd"/>
-      <w:r>
-        <w:rPr>
-          <w:rFonts w:ascii="ProximaNova" w:eastAsia="Times New Roman" w:hAnsi="ProximaNova" w:cs="Times New Roman"/>
-          <w:color w:val="292E35"/>
-          <w:sz w:val="30"/>
-          <w:szCs w:val="30"/>
-        </w:rPr>
-        <w:t xml:space="preserve"> calculate the </w:t>
+        <w:t>Next, we’ll calculate the </w:t>
       </w:r>
       <w:r>
         <w:rPr>
@@ -4977,27 +4536,7 @@
           <w:sz w:val="30"/>
           <w:szCs w:val="30"/>
         </w:rPr>
-        <w:t xml:space="preserve">. </w:t>
-      </w:r>
-      <w:proofErr w:type="gramStart"/>
-      <w:r>
-        <w:rPr>
-          <w:rFonts w:ascii="ProximaNova" w:eastAsia="Times New Roman" w:hAnsi="ProximaNova" w:cs="Times New Roman"/>
-          <w:color w:val="292E35"/>
-          <w:sz w:val="30"/>
-          <w:szCs w:val="30"/>
-        </w:rPr>
-        <w:t>You’ll</w:t>
-      </w:r>
-      <w:proofErr w:type="gramEnd"/>
-      <w:r>
-        <w:rPr>
-          <w:rFonts w:ascii="ProximaNova" w:eastAsia="Times New Roman" w:hAnsi="ProximaNova" w:cs="Times New Roman"/>
-          <w:color w:val="292E35"/>
-          <w:sz w:val="30"/>
-          <w:szCs w:val="30"/>
-        </w:rPr>
-        <w:t xml:space="preserve"> learn how to do that in a bit!</w:t>
+        <w:t>. You’ll learn how to do that in a bit!</w:t>
       </w:r>
     </w:p>
     <w:p>
@@ -5035,45 +4574,14 @@
           <w:szCs w:val="30"/>
         </w:rPr>
       </w:pPr>
-      <w:proofErr w:type="gramStart"/>
-      <w:r>
-        <w:rPr>
-          <w:rFonts w:ascii="ProximaNova" w:hAnsi="ProximaNova"/>
-          <w:color w:val="292E35"/>
-          <w:sz w:val="30"/>
-          <w:szCs w:val="30"/>
-        </w:rPr>
-        <w:t>Let’s</w:t>
-      </w:r>
-      <w:proofErr w:type="gramEnd"/>
-      <w:r>
-        <w:rPr>
-          <w:rFonts w:ascii="ProximaNova" w:hAnsi="ProximaNova"/>
-          <w:color w:val="292E35"/>
-          <w:sz w:val="30"/>
-          <w:szCs w:val="30"/>
-        </w:rPr>
-        <w:t xml:space="preserve"> run a Bernoulli experiment of what happens if we allow 104 rooms to be booked, knowing that on average, there is a 92% “success rate”, in other words, 8% of hotel customers don’t end up staying at the hotel. </w:t>
-      </w:r>
-      <w:proofErr w:type="gramStart"/>
-      <w:r>
-        <w:rPr>
-          <w:rFonts w:ascii="ProximaNova" w:hAnsi="ProximaNova"/>
-          <w:color w:val="292E35"/>
-          <w:sz w:val="30"/>
-          <w:szCs w:val="30"/>
-        </w:rPr>
-        <w:t>We’ll</w:t>
-      </w:r>
-      <w:proofErr w:type="gramEnd"/>
-      <w:r>
-        <w:rPr>
-          <w:rFonts w:ascii="ProximaNova" w:hAnsi="ProximaNova"/>
-          <w:color w:val="292E35"/>
-          <w:sz w:val="30"/>
-          <w:szCs w:val="30"/>
-        </w:rPr>
-        <w:t xml:space="preserve"> run the experiment 10,000 times.</w:t>
+      <w:r>
+        <w:rPr>
+          <w:rFonts w:ascii="ProximaNova" w:hAnsi="ProximaNova"/>
+          <w:color w:val="292E35"/>
+          <w:sz w:val="30"/>
+          <w:szCs w:val="30"/>
+        </w:rPr>
+        <w:t>Let’s run a Bernoulli experiment of what happens if we allow 104 rooms to be booked, knowing that on average, there is a 92% “success rate”, in other words, 8% of hotel customers don’t end up staying at the hotel. We’ll run the experiment 10,000 times.</w:t>
       </w:r>
     </w:p>
     <w:p>
@@ -5087,25 +4595,14 @@
           <w:szCs w:val="30"/>
         </w:rPr>
       </w:pPr>
-      <w:proofErr w:type="gramStart"/>
-      <w:r>
-        <w:rPr>
-          <w:rFonts w:ascii="ProximaNova" w:hAnsi="ProximaNova"/>
-          <w:color w:val="292E35"/>
-          <w:sz w:val="30"/>
-          <w:szCs w:val="30"/>
-        </w:rPr>
-        <w:t>Let’s</w:t>
-      </w:r>
-      <w:proofErr w:type="gramEnd"/>
-      <w:r>
-        <w:rPr>
-          <w:rFonts w:ascii="ProximaNova" w:hAnsi="ProximaNova"/>
-          <w:color w:val="292E35"/>
-          <w:sz w:val="30"/>
-          <w:szCs w:val="30"/>
-        </w:rPr>
-        <w:t xml:space="preserve"> create a plot to analyze what we’re seeing. Use the dropdown in the widget below to see how the number of bookings can affect the outcome.</w:t>
+      <w:r>
+        <w:rPr>
+          <w:rFonts w:ascii="ProximaNova" w:hAnsi="ProximaNova"/>
+          <w:color w:val="292E35"/>
+          <w:sz w:val="30"/>
+          <w:szCs w:val="30"/>
+        </w:rPr>
+        <w:t>Let’s create a plot to analyze what we’re seeing. Use the dropdown in the widget below to see how the number of bookings can affect the outcome.</w:t>
       </w:r>
     </w:p>
     <w:p>
@@ -5122,6 +4619,7 @@
       <w:r>
         <w:rPr>
           <w:rFonts w:ascii="ProximaNova" w:eastAsia="Times New Roman" w:hAnsi="ProximaNova" w:cs="Times New Roman"/>
+          <w:noProof/>
           <w:color w:val="292E35"/>
           <w:sz w:val="30"/>
           <w:szCs w:val="30"/>
@@ -5206,42 +4704,8 @@
           <w:szCs w:val="30"/>
           <w:shd w:val="clear" w:color="auto" w:fill="FFFFFF"/>
         </w:rPr>
-        <w:t xml:space="preserve"> the nights, around 94 to 98 rooms end up being occupied. Next, </w:t>
-      </w:r>
-      <w:proofErr w:type="gramStart"/>
-      <w:r>
-        <w:rPr>
-          <w:rFonts w:ascii="ProximaNova" w:hAnsi="ProximaNova"/>
-          <w:color w:val="292E35"/>
-          <w:sz w:val="30"/>
-          <w:szCs w:val="30"/>
-          <w:shd w:val="clear" w:color="auto" w:fill="FFFFFF"/>
-        </w:rPr>
-        <w:t>let's</w:t>
-      </w:r>
-      <w:proofErr w:type="gramEnd"/>
-      <w:r>
-        <w:rPr>
-          <w:rFonts w:ascii="ProximaNova" w:hAnsi="ProximaNova"/>
-          <w:color w:val="292E35"/>
-          <w:sz w:val="30"/>
-          <w:szCs w:val="30"/>
-          <w:shd w:val="clear" w:color="auto" w:fill="FFFFFF"/>
-        </w:rPr>
-        <w:t xml:space="preserve"> create a similar plot but looking at the profit on the y-axis. We'll have to use some of the financial information to get there, but we'll explain the code step by </w:t>
-      </w:r>
-      <w:proofErr w:type="gramStart"/>
-      <w:r>
-        <w:rPr>
-          <w:rFonts w:ascii="ProximaNova" w:hAnsi="ProximaNova"/>
-          <w:color w:val="292E35"/>
-          <w:sz w:val="30"/>
-          <w:szCs w:val="30"/>
-          <w:shd w:val="clear" w:color="auto" w:fill="FFFFFF"/>
-        </w:rPr>
-        <w:t>step</w:t>
-      </w:r>
-      <w:proofErr w:type="gramEnd"/>
+        <w:t xml:space="preserve"> the nights, around 94 to 98 rooms end up being occupied. Next, let's create a similar plot but looking at the profit on the y-axis. We'll have to use some of the financial information to get there, but we'll explain the code step by step</w:t>
+      </w:r>
     </w:p>
     <w:p>
       <w:pPr>
@@ -5285,27 +4749,7 @@
           <w:sz w:val="30"/>
           <w:szCs w:val="30"/>
         </w:rPr>
-        <w:t xml:space="preserve">Next, </w:t>
-      </w:r>
-      <w:proofErr w:type="gramStart"/>
-      <w:r>
-        <w:rPr>
-          <w:rFonts w:ascii="ProximaNova" w:hAnsi="ProximaNova"/>
-          <w:color w:val="292E35"/>
-          <w:sz w:val="30"/>
-          <w:szCs w:val="30"/>
-        </w:rPr>
-        <w:t>let’s</w:t>
-      </w:r>
-      <w:proofErr w:type="gramEnd"/>
-      <w:r>
-        <w:rPr>
-          <w:rFonts w:ascii="ProximaNova" w:hAnsi="ProximaNova"/>
-          <w:color w:val="292E35"/>
-          <w:sz w:val="30"/>
-          <w:szCs w:val="30"/>
-        </w:rPr>
-        <w:t xml:space="preserve"> use our array that stores 10,000 random experiments of 104 room bookings and eventual turnout, and let’s use that array to calculate the profit that the hotel would make in each of the 10,000 cases. To get there, we need to calculate:</w:t>
+        <w:t>Next, let’s use our array that stores 10,000 random experiments of 104 room bookings and eventual turnout, and let’s use that array to calculate the profit that the hotel would make in each of the 10,000 cases. To get there, we need to calculate:</w:t>
       </w:r>
     </w:p>
     <w:p>
@@ -5463,6 +4907,7 @@
       <w:r>
         <w:rPr>
           <w:rFonts w:ascii="ProximaNova" w:eastAsia="Times New Roman" w:hAnsi="ProximaNova" w:cs="Times New Roman"/>
+          <w:noProof/>
           <w:color w:val="292E35"/>
           <w:sz w:val="30"/>
           <w:szCs w:val="30"/>
@@ -5543,19 +4988,8 @@
           <w:sz w:val="30"/>
           <w:szCs w:val="30"/>
         </w:rPr>
-        <w:t xml:space="preserve">Let’s plot the resulting “profit </w:t>
-      </w:r>
-      <w:proofErr w:type="gramStart"/>
-      <w:r>
-        <w:rPr>
-          <w:rFonts w:ascii="ProximaNova" w:eastAsia="Times New Roman" w:hAnsi="ProximaNova" w:cs="Times New Roman"/>
-          <w:color w:val="292E35"/>
-          <w:sz w:val="30"/>
-          <w:szCs w:val="30"/>
-        </w:rPr>
-        <w:t>distribution”</w:t>
-      </w:r>
-      <w:proofErr w:type="gramEnd"/>
+        <w:t>Let’s plot the resulting “profit distribution”</w:t>
+      </w:r>
     </w:p>
     <w:p>
       <w:pPr>
@@ -5571,6 +5005,7 @@
       <w:r>
         <w:rPr>
           <w:rFonts w:ascii="ProximaNova" w:eastAsia="Times New Roman" w:hAnsi="ProximaNova" w:cs="Times New Roman"/>
+          <w:noProof/>
           <w:color w:val="292E35"/>
           <w:sz w:val="30"/>
           <w:szCs w:val="30"/>
@@ -5626,6 +5061,7 @@
       <w:r>
         <w:rPr>
           <w:rFonts w:ascii="ProximaNova" w:eastAsia="Times New Roman" w:hAnsi="ProximaNova" w:cs="Times New Roman"/>
+          <w:noProof/>
           <w:color w:val="292E35"/>
           <w:sz w:val="30"/>
           <w:szCs w:val="30"/>
@@ -5680,6 +5116,34 @@
         </w:rPr>
       </w:pPr>
     </w:p>
+    <w:p>
+      <w:pPr>
+        <w:pStyle w:val="Heading2"/>
+        <w:shd w:val="clear" w:color="auto" w:fill="FFFFFF"/>
+        <w:spacing w:before="153" w:beforeAutospacing="0" w:after="0" w:afterAutospacing="0"/>
+        <w:rPr>
+          <w:rFonts w:ascii="Helvetica" w:hAnsi="Helvetica"/>
+          <w:color w:val="000000"/>
+          <w:sz w:val="33"/>
+          <w:szCs w:val="33"/>
+        </w:rPr>
+      </w:pPr>
+      <w:r>
+        <w:rPr>
+          <w:rFonts w:ascii="Helvetica" w:hAnsi="Helvetica"/>
+          <w:color w:val="000000"/>
+          <w:sz w:val="33"/>
+          <w:szCs w:val="33"/>
+        </w:rPr>
+        <w:t>Using Python to define Optimal numbers of rooms booked</w:t>
+      </w:r>
+    </w:p>
+    <w:p>
+      <w:r>
+        <w:t xml:space="preserve"> JNB</w:t>
+      </w:r>
+    </w:p>
+    <w:p/>
     <w:p/>
     <w:sectPr>
       <w:pgSz w:w="12240" w:h="15840"/>

</xml_diff>